<commit_message>
adding gitignore update to prevet node modules to push
</commit_message>
<xml_diff>
--- a/New Microsoft Word Document.docx
+++ b/New Microsoft Word Document.docx
@@ -2269,7 +2269,7 @@
         </w:rPr>
         <w:t xml:space="preserve"> = </w:t>
       </w:r>
-      <w:hyperlink r:id="rId4" w:history="1">
+      <w:hyperlink r:id="rId6" w:history="1">
         <w:r>
           <w:rPr>
             <w:rStyle w:val="Hyperlink"/>
@@ -3355,33 +3355,293 @@
           <w:lang w:val="en-US"/>
         </w:rPr>
       </w:pPr>
-    </w:p>
-    <w:p>
-      <w:pPr>
-        <w:rPr>
-          <w:sz w:val="32"/>
-          <w:szCs w:val="32"/>
-          <w:lang w:val="en-US"/>
-        </w:rPr>
-      </w:pPr>
-    </w:p>
-    <w:p>
-      <w:pPr>
-        <w:rPr>
-          <w:sz w:val="32"/>
-          <w:szCs w:val="32"/>
-          <w:lang w:val="en-US"/>
-        </w:rPr>
-      </w:pPr>
-    </w:p>
-    <w:p>
-      <w:pPr>
-        <w:rPr>
-          <w:sz w:val="32"/>
-          <w:szCs w:val="32"/>
-          <w:lang w:val="en-US"/>
-        </w:rPr>
-      </w:pPr>
+      <w:r>
+        <w:rPr>
+          <w:sz w:val="32"/>
+          <w:szCs w:val="32"/>
+          <w:lang w:val="en-US"/>
+        </w:rPr>
+        <w:t xml:space="preserve">Video </w:t>
+      </w:r>
+      <w:proofErr w:type="gramStart"/>
+      <w:r>
+        <w:rPr>
+          <w:sz w:val="32"/>
+          <w:szCs w:val="32"/>
+          <w:lang w:val="en-US"/>
+        </w:rPr>
+        <w:t>17</w:t>
+      </w:r>
+      <w:r>
+        <w:rPr>
+          <w:sz w:val="32"/>
+          <w:szCs w:val="32"/>
+          <w:lang w:val="en-US"/>
+        </w:rPr>
+        <w:t xml:space="preserve">  </w:t>
+      </w:r>
+      <w:r>
+        <w:rPr>
+          <w:b/>
+          <w:bCs/>
+          <w:sz w:val="48"/>
+          <w:szCs w:val="48"/>
+          <w:lang w:val="en-US"/>
+        </w:rPr>
+        <w:t>(</w:t>
+      </w:r>
+      <w:proofErr w:type="gramEnd"/>
+      <w:r>
+        <w:rPr>
+          <w:b/>
+          <w:bCs/>
+          <w:sz w:val="48"/>
+          <w:szCs w:val="48"/>
+          <w:lang w:val="en-US"/>
+        </w:rPr>
+        <w:t>Hard video see more)</w:t>
+      </w:r>
+    </w:p>
+    <w:p>
+      <w:pPr>
+        <w:rPr>
+          <w:sz w:val="32"/>
+          <w:szCs w:val="32"/>
+          <w:lang w:val="en-US"/>
+        </w:rPr>
+      </w:pPr>
+      <w:r>
+        <w:rPr>
+          <w:sz w:val="32"/>
+          <w:szCs w:val="32"/>
+          <w:lang w:val="en-US"/>
+        </w:rPr>
+        <w:t>Product API</w:t>
+      </w:r>
+    </w:p>
+    <w:p>
+      <w:pPr>
+        <w:rPr>
+          <w:sz w:val="32"/>
+          <w:szCs w:val="32"/>
+          <w:lang w:val="en-US"/>
+        </w:rPr>
+      </w:pPr>
+      <w:proofErr w:type="spellStart"/>
+      <w:r>
+        <w:rPr>
+          <w:sz w:val="32"/>
+          <w:szCs w:val="32"/>
+          <w:lang w:val="en-US"/>
+        </w:rPr>
+        <w:t>npm</w:t>
+      </w:r>
+      <w:proofErr w:type="spellEnd"/>
+      <w:r>
+        <w:rPr>
+          <w:sz w:val="32"/>
+          <w:szCs w:val="32"/>
+          <w:lang w:val="en-US"/>
+        </w:rPr>
+        <w:t xml:space="preserve"> i express-formidable</w:t>
+      </w:r>
+      <w:r>
+        <w:rPr>
+          <w:sz w:val="32"/>
+          <w:szCs w:val="32"/>
+          <w:lang w:val="en-US"/>
+        </w:rPr>
+        <w:t xml:space="preserve"> = for handling photo checker</w:t>
+      </w:r>
+    </w:p>
+    <w:p>
+      <w:pPr>
+        <w:rPr>
+          <w:sz w:val="32"/>
+          <w:szCs w:val="32"/>
+          <w:lang w:val="en-US"/>
+        </w:rPr>
+      </w:pPr>
+      <w:r>
+        <w:rPr>
+          <w:sz w:val="32"/>
+          <w:szCs w:val="32"/>
+          <w:lang w:val="en-US"/>
+        </w:rPr>
+        <w:lastRenderedPageBreak/>
+        <w:t>all the CRUD on database for product operation of the backend implemented here</w:t>
+      </w:r>
+    </w:p>
+    <w:p>
+      <w:pPr>
+        <w:rPr>
+          <w:sz w:val="32"/>
+          <w:szCs w:val="32"/>
+          <w:lang w:val="en-US"/>
+        </w:rPr>
+      </w:pPr>
+    </w:p>
+    <w:p>
+      <w:pPr>
+        <w:rPr>
+          <w:sz w:val="32"/>
+          <w:szCs w:val="32"/>
+          <w:lang w:val="en-US"/>
+        </w:rPr>
+      </w:pPr>
+      <w:r>
+        <w:rPr>
+          <w:sz w:val="32"/>
+          <w:szCs w:val="32"/>
+          <w:lang w:val="en-US"/>
+        </w:rPr>
+        <w:t xml:space="preserve">video </w:t>
+      </w:r>
+      <w:proofErr w:type="gramStart"/>
+      <w:r>
+        <w:rPr>
+          <w:sz w:val="32"/>
+          <w:szCs w:val="32"/>
+          <w:lang w:val="en-US"/>
+        </w:rPr>
+        <w:t>18</w:t>
+      </w:r>
+      <w:r>
+        <w:rPr>
+          <w:sz w:val="32"/>
+          <w:szCs w:val="32"/>
+          <w:lang w:val="en-US"/>
+        </w:rPr>
+        <w:t xml:space="preserve">  </w:t>
+      </w:r>
+      <w:r>
+        <w:rPr>
+          <w:b/>
+          <w:bCs/>
+          <w:sz w:val="48"/>
+          <w:szCs w:val="48"/>
+          <w:lang w:val="en-US"/>
+        </w:rPr>
+        <w:t>(</w:t>
+      </w:r>
+      <w:proofErr w:type="gramEnd"/>
+      <w:r>
+        <w:rPr>
+          <w:b/>
+          <w:bCs/>
+          <w:sz w:val="48"/>
+          <w:szCs w:val="48"/>
+          <w:lang w:val="en-US"/>
+        </w:rPr>
+        <w:t>Hard video see more)</w:t>
+      </w:r>
+    </w:p>
+    <w:p>
+      <w:pPr>
+        <w:rPr>
+          <w:sz w:val="32"/>
+          <w:szCs w:val="32"/>
+          <w:lang w:val="en-US"/>
+        </w:rPr>
+      </w:pPr>
+      <w:r>
+        <w:rPr>
+          <w:sz w:val="32"/>
+          <w:szCs w:val="32"/>
+          <w:lang w:val="en-US"/>
+        </w:rPr>
+        <w:t>form folder created in components</w:t>
+      </w:r>
+    </w:p>
+    <w:p>
+      <w:pPr>
+        <w:rPr>
+          <w:sz w:val="32"/>
+          <w:szCs w:val="32"/>
+          <w:lang w:val="en-US"/>
+        </w:rPr>
+      </w:pPr>
+      <w:r>
+        <w:rPr>
+          <w:sz w:val="32"/>
+          <w:szCs w:val="32"/>
+          <w:lang w:val="en-US"/>
+        </w:rPr>
+        <w:t xml:space="preserve">Ant design web for components of </w:t>
+      </w:r>
+      <w:proofErr w:type="gramStart"/>
+      <w:r>
+        <w:rPr>
+          <w:sz w:val="32"/>
+          <w:szCs w:val="32"/>
+          <w:lang w:val="en-US"/>
+        </w:rPr>
+        <w:t>form  16:00</w:t>
+      </w:r>
+      <w:proofErr w:type="gramEnd"/>
+    </w:p>
+    <w:p>
+      <w:pPr>
+        <w:rPr>
+          <w:sz w:val="32"/>
+          <w:szCs w:val="32"/>
+          <w:lang w:val="en-US"/>
+        </w:rPr>
+      </w:pPr>
+      <w:r>
+        <w:rPr>
+          <w:sz w:val="32"/>
+          <w:szCs w:val="32"/>
+          <w:lang w:val="en-US"/>
+        </w:rPr>
+        <w:t xml:space="preserve">client </w:t>
+      </w:r>
+      <w:proofErr w:type="spellStart"/>
+      <w:r>
+        <w:rPr>
+          <w:sz w:val="32"/>
+          <w:szCs w:val="32"/>
+          <w:lang w:val="en-US"/>
+        </w:rPr>
+        <w:t>cmd</w:t>
+      </w:r>
+      <w:proofErr w:type="spellEnd"/>
+      <w:r>
+        <w:rPr>
+          <w:sz w:val="32"/>
+          <w:szCs w:val="32"/>
+          <w:lang w:val="en-US"/>
+        </w:rPr>
+        <w:t xml:space="preserve"> = </w:t>
+      </w:r>
+      <w:proofErr w:type="spellStart"/>
+      <w:r>
+        <w:rPr>
+          <w:sz w:val="32"/>
+          <w:szCs w:val="32"/>
+          <w:lang w:val="en-US"/>
+        </w:rPr>
+        <w:t>npm</w:t>
+      </w:r>
+      <w:proofErr w:type="spellEnd"/>
+      <w:r>
+        <w:rPr>
+          <w:sz w:val="32"/>
+          <w:szCs w:val="32"/>
+          <w:lang w:val="en-US"/>
+        </w:rPr>
+        <w:t xml:space="preserve"> install </w:t>
+      </w:r>
+      <w:proofErr w:type="spellStart"/>
+      <w:r>
+        <w:rPr>
+          <w:sz w:val="32"/>
+          <w:szCs w:val="32"/>
+          <w:lang w:val="en-US"/>
+        </w:rPr>
+        <w:t>antd</w:t>
+      </w:r>
+      <w:proofErr w:type="spellEnd"/>
     </w:p>
     <w:p>
       <w:pPr>
@@ -3436,6 +3696,56 @@
     </w:sectPr>
   </w:body>
 </w:document>
+</file>
+
+<file path=word/endnotes.xml><?xml version="1.0" encoding="utf-8"?>
+<w:endnotes xmlns:wpc="http://schemas.microsoft.com/office/word/2010/wordprocessingCanvas" xmlns:cx="http://schemas.microsoft.com/office/drawing/2014/chartex" xmlns:cx1="http://schemas.microsoft.com/office/drawing/2015/9/8/chartex" xmlns:cx2="http://schemas.microsoft.com/office/drawing/2015/10/21/chartex" xmlns:cx3="http://schemas.microsoft.com/office/drawing/2016/5/9/chartex" xmlns:cx4="http://schemas.microsoft.com/office/drawing/2016/5/10/chartex" xmlns:cx5="http://schemas.microsoft.com/office/drawing/2016/5/11/chartex" xmlns:cx6="http://schemas.microsoft.com/office/drawing/2016/5/12/chartex" xmlns:cx7="http://schemas.microsoft.com/office/drawing/2016/5/13/chartex" xmlns:cx8="http://schemas.microsoft.com/office/drawing/2016/5/14/chartex" xmlns:mc="http://schemas.openxmlformats.org/markup-compatibility/2006" xmlns:aink="http://schemas.microsoft.com/office/drawing/2016/ink" xmlns:am3d="http://schemas.microsoft.com/office/drawing/2017/model3d" xmlns:o="urn:schemas-microsoft-com:office:office" xmlns:oel="http://schemas.microsoft.com/office/2019/extlst" xmlns:r="http://schemas.openxmlformats.org/officeDocument/2006/relationships" xmlns:m="http://schemas.openxmlformats.org/officeDocument/2006/math" xmlns:v="urn:schemas-microsoft-com:vml" xmlns:wp14="http://schemas.microsoft.com/office/word/2010/wordprocessingDrawing" xmlns:wp="http://schemas.openxmlformats.org/drawingml/2006/wordprocessingDrawing" xmlns:w10="urn:schemas-microsoft-com:office:word" xmlns:w="http://schemas.openxmlformats.org/wordprocessingml/2006/main" xmlns:w14="http://schemas.microsoft.com/office/word/2010/wordml" xmlns:w15="http://schemas.microsoft.com/office/word/2012/wordml" xmlns:w16cex="http://schemas.microsoft.com/office/word/2018/wordml/cex" xmlns:w16cid="http://schemas.microsoft.com/office/word/2016/wordml/cid" xmlns:w16="http://schemas.microsoft.com/office/word/2018/wordml" xmlns:w16sdtdh="http://schemas.microsoft.com/office/word/2020/wordml/sdtdatahash" xmlns:w16se="http://schemas.microsoft.com/office/word/2015/wordml/symex" xmlns:wpg="http://schemas.microsoft.com/office/word/2010/wordprocessingGroup" xmlns:wpi="http://schemas.microsoft.com/office/word/2010/wordprocessingInk" xmlns:wne="http://schemas.microsoft.com/office/word/2006/wordml" xmlns:wps="http://schemas.microsoft.com/office/word/2010/wordprocessingShape" mc:Ignorable="w14 w15 w16se w16cid w16 w16cex w16sdtdh wp14">
+  <w:endnote w:type="separator" w:id="-1">
+    <w:p>
+      <w:pPr>
+        <w:spacing w:after="0" w:line="240" w:lineRule="auto"/>
+      </w:pPr>
+      <w:r>
+        <w:separator/>
+      </w:r>
+    </w:p>
+  </w:endnote>
+  <w:endnote w:type="continuationSeparator" w:id="0">
+    <w:p>
+      <w:pPr>
+        <w:spacing w:after="0" w:line="240" w:lineRule="auto"/>
+      </w:pPr>
+      <w:r>
+        <w:continuationSeparator/>
+      </w:r>
+    </w:p>
+  </w:endnote>
+</w:endnotes>
+</file>
+
+<file path=word/footnotes.xml><?xml version="1.0" encoding="utf-8"?>
+<w:footnotes xmlns:wpc="http://schemas.microsoft.com/office/word/2010/wordprocessingCanvas" xmlns:cx="http://schemas.microsoft.com/office/drawing/2014/chartex" xmlns:cx1="http://schemas.microsoft.com/office/drawing/2015/9/8/chartex" xmlns:cx2="http://schemas.microsoft.com/office/drawing/2015/10/21/chartex" xmlns:cx3="http://schemas.microsoft.com/office/drawing/2016/5/9/chartex" xmlns:cx4="http://schemas.microsoft.com/office/drawing/2016/5/10/chartex" xmlns:cx5="http://schemas.microsoft.com/office/drawing/2016/5/11/chartex" xmlns:cx6="http://schemas.microsoft.com/office/drawing/2016/5/12/chartex" xmlns:cx7="http://schemas.microsoft.com/office/drawing/2016/5/13/chartex" xmlns:cx8="http://schemas.microsoft.com/office/drawing/2016/5/14/chartex" xmlns:mc="http://schemas.openxmlformats.org/markup-compatibility/2006" xmlns:aink="http://schemas.microsoft.com/office/drawing/2016/ink" xmlns:am3d="http://schemas.microsoft.com/office/drawing/2017/model3d" xmlns:o="urn:schemas-microsoft-com:office:office" xmlns:oel="http://schemas.microsoft.com/office/2019/extlst" xmlns:r="http://schemas.openxmlformats.org/officeDocument/2006/relationships" xmlns:m="http://schemas.openxmlformats.org/officeDocument/2006/math" xmlns:v="urn:schemas-microsoft-com:vml" xmlns:wp14="http://schemas.microsoft.com/office/word/2010/wordprocessingDrawing" xmlns:wp="http://schemas.openxmlformats.org/drawingml/2006/wordprocessingDrawing" xmlns:w10="urn:schemas-microsoft-com:office:word" xmlns:w="http://schemas.openxmlformats.org/wordprocessingml/2006/main" xmlns:w14="http://schemas.microsoft.com/office/word/2010/wordml" xmlns:w15="http://schemas.microsoft.com/office/word/2012/wordml" xmlns:w16cex="http://schemas.microsoft.com/office/word/2018/wordml/cex" xmlns:w16cid="http://schemas.microsoft.com/office/word/2016/wordml/cid" xmlns:w16="http://schemas.microsoft.com/office/word/2018/wordml" xmlns:w16sdtdh="http://schemas.microsoft.com/office/word/2020/wordml/sdtdatahash" xmlns:w16se="http://schemas.microsoft.com/office/word/2015/wordml/symex" xmlns:wpg="http://schemas.microsoft.com/office/word/2010/wordprocessingGroup" xmlns:wpi="http://schemas.microsoft.com/office/word/2010/wordprocessingInk" xmlns:wne="http://schemas.microsoft.com/office/word/2006/wordml" xmlns:wps="http://schemas.microsoft.com/office/word/2010/wordprocessingShape" mc:Ignorable="w14 w15 w16se w16cid w16 w16cex w16sdtdh wp14">
+  <w:footnote w:type="separator" w:id="-1">
+    <w:p>
+      <w:pPr>
+        <w:spacing w:after="0" w:line="240" w:lineRule="auto"/>
+      </w:pPr>
+      <w:r>
+        <w:separator/>
+      </w:r>
+    </w:p>
+  </w:footnote>
+  <w:footnote w:type="continuationSeparator" w:id="0">
+    <w:p>
+      <w:pPr>
+        <w:spacing w:after="0" w:line="240" w:lineRule="auto"/>
+      </w:pPr>
+      <w:r>
+        <w:continuationSeparator/>
+      </w:r>
+    </w:p>
+  </w:footnote>
+</w:footnotes>
 </file>
 
 <file path=word/styles.xml><?xml version="1.0" encoding="utf-8"?>
@@ -3838,7 +4148,7 @@
   <w:style w:type="paragraph" w:default="1" w:styleId="Normal">
     <w:name w:val="Normal"/>
     <w:qFormat/>
-    <w:rsid w:val="000A183A"/>
+    <w:rsid w:val="00F60AD7"/>
   </w:style>
   <w:style w:type="paragraph" w:styleId="Heading1">
     <w:name w:val="heading 1"/>
@@ -3928,6 +4238,50 @@
       <w:color w:val="605E5C"/>
       <w:shd w:val="clear" w:color="auto" w:fill="E1DFDD"/>
     </w:rPr>
+  </w:style>
+  <w:style w:type="paragraph" w:styleId="Header">
+    <w:name w:val="header"/>
+    <w:basedOn w:val="Normal"/>
+    <w:link w:val="HeaderChar"/>
+    <w:uiPriority w:val="99"/>
+    <w:unhideWhenUsed/>
+    <w:rsid w:val="00E30464"/>
+    <w:pPr>
+      <w:tabs>
+        <w:tab w:val="center" w:pos="4513"/>
+        <w:tab w:val="right" w:pos="9026"/>
+      </w:tabs>
+      <w:spacing w:after="0" w:line="240" w:lineRule="auto"/>
+    </w:pPr>
+  </w:style>
+  <w:style w:type="character" w:customStyle="1" w:styleId="HeaderChar">
+    <w:name w:val="Header Char"/>
+    <w:basedOn w:val="DefaultParagraphFont"/>
+    <w:link w:val="Header"/>
+    <w:uiPriority w:val="99"/>
+    <w:rsid w:val="00E30464"/>
+  </w:style>
+  <w:style w:type="paragraph" w:styleId="Footer">
+    <w:name w:val="footer"/>
+    <w:basedOn w:val="Normal"/>
+    <w:link w:val="FooterChar"/>
+    <w:uiPriority w:val="99"/>
+    <w:unhideWhenUsed/>
+    <w:rsid w:val="00E30464"/>
+    <w:pPr>
+      <w:tabs>
+        <w:tab w:val="center" w:pos="4513"/>
+        <w:tab w:val="right" w:pos="9026"/>
+      </w:tabs>
+      <w:spacing w:after="0" w:line="240" w:lineRule="auto"/>
+    </w:pPr>
+  </w:style>
+  <w:style w:type="character" w:customStyle="1" w:styleId="FooterChar">
+    <w:name w:val="Footer Char"/>
+    <w:basedOn w:val="DefaultParagraphFont"/>
+    <w:link w:val="Footer"/>
+    <w:uiPriority w:val="99"/>
+    <w:rsid w:val="00E30464"/>
   </w:style>
 </w:styles>
 </file>

</xml_diff>

<commit_message>
Added cart feature for products
</commit_message>
<xml_diff>
--- a/New Microsoft Word Document.docx
+++ b/New Microsoft Word Document.docx
@@ -184,23 +184,7 @@
           <w:szCs w:val="32"/>
           <w:lang w:val="en-US"/>
         </w:rPr>
-        <w:t xml:space="preserve">Done </w:t>
-      </w:r>
-      <w:r>
-        <w:rPr>
-          <w:sz w:val="32"/>
-          <w:szCs w:val="32"/>
-          <w:lang w:val="en-US"/>
-        </w:rPr>
-        <w:t xml:space="preserve">More </w:t>
-      </w:r>
-      <w:r>
-        <w:rPr>
-          <w:sz w:val="32"/>
-          <w:szCs w:val="32"/>
-          <w:lang w:val="en-US"/>
-        </w:rPr>
-        <w:t xml:space="preserve">required changes in </w:t>
+        <w:t xml:space="preserve">Done More required changes in </w:t>
       </w:r>
       <w:proofErr w:type="spellStart"/>
       <w:proofErr w:type="gramStart"/>
@@ -247,6 +231,41 @@
           <w:szCs w:val="32"/>
           <w:lang w:val="en-US"/>
         </w:rPr>
+        <w:t xml:space="preserve"> i express</w:t>
+      </w:r>
+    </w:p>
+    <w:p>
+      <w:pPr>
+        <w:rPr>
+          <w:sz w:val="32"/>
+          <w:szCs w:val="32"/>
+          <w:lang w:val="en-US"/>
+        </w:rPr>
+      </w:pPr>
+      <w:r>
+        <w:rPr>
+          <w:sz w:val="32"/>
+          <w:szCs w:val="32"/>
+          <w:lang w:val="en-US"/>
+        </w:rPr>
+        <w:t xml:space="preserve">Dot env = </w:t>
+      </w:r>
+      <w:proofErr w:type="spellStart"/>
+      <w:r>
+        <w:rPr>
+          <w:sz w:val="32"/>
+          <w:szCs w:val="32"/>
+          <w:lang w:val="en-US"/>
+        </w:rPr>
+        <w:t>npm</w:t>
+      </w:r>
+      <w:proofErr w:type="spellEnd"/>
+      <w:r>
+        <w:rPr>
+          <w:sz w:val="32"/>
+          <w:szCs w:val="32"/>
+          <w:lang w:val="en-US"/>
+        </w:rPr>
         <w:t xml:space="preserve"> </w:t>
       </w:r>
       <w:proofErr w:type="spellStart"/>
@@ -265,41 +284,6 @@
           <w:szCs w:val="32"/>
           <w:lang w:val="en-US"/>
         </w:rPr>
-        <w:t xml:space="preserve"> express</w:t>
-      </w:r>
-    </w:p>
-    <w:p>
-      <w:pPr>
-        <w:rPr>
-          <w:sz w:val="32"/>
-          <w:szCs w:val="32"/>
-          <w:lang w:val="en-US"/>
-        </w:rPr>
-      </w:pPr>
-      <w:r>
-        <w:rPr>
-          <w:sz w:val="32"/>
-          <w:szCs w:val="32"/>
-          <w:lang w:val="en-US"/>
-        </w:rPr>
-        <w:t xml:space="preserve">Dot env = </w:t>
-      </w:r>
-      <w:proofErr w:type="spellStart"/>
-      <w:r>
-        <w:rPr>
-          <w:sz w:val="32"/>
-          <w:szCs w:val="32"/>
-          <w:lang w:val="en-US"/>
-        </w:rPr>
-        <w:t>npm</w:t>
-      </w:r>
-      <w:proofErr w:type="spellEnd"/>
-      <w:r>
-        <w:rPr>
-          <w:sz w:val="32"/>
-          <w:szCs w:val="32"/>
-          <w:lang w:val="en-US"/>
-        </w:rPr>
         <w:t xml:space="preserve"> </w:t>
       </w:r>
       <w:proofErr w:type="spellStart"/>
@@ -309,24 +293,6 @@
           <w:szCs w:val="32"/>
           <w:lang w:val="en-US"/>
         </w:rPr>
-        <w:t>i</w:t>
-      </w:r>
-      <w:proofErr w:type="spellEnd"/>
-      <w:r>
-        <w:rPr>
-          <w:sz w:val="32"/>
-          <w:szCs w:val="32"/>
-          <w:lang w:val="en-US"/>
-        </w:rPr>
-        <w:t xml:space="preserve"> </w:t>
-      </w:r>
-      <w:proofErr w:type="spellStart"/>
-      <w:r>
-        <w:rPr>
-          <w:sz w:val="32"/>
-          <w:szCs w:val="32"/>
-          <w:lang w:val="en-US"/>
-        </w:rPr>
         <w:t>dotenv</w:t>
       </w:r>
       <w:proofErr w:type="spellEnd"/>
@@ -362,7 +328,25 @@
           <w:szCs w:val="32"/>
           <w:lang w:val="en-US"/>
         </w:rPr>
-        <w:t xml:space="preserve"> req konsa hit </w:t>
+        <w:t xml:space="preserve"> req </w:t>
+      </w:r>
+      <w:proofErr w:type="spellStart"/>
+      <w:r>
+        <w:rPr>
+          <w:sz w:val="32"/>
+          <w:szCs w:val="32"/>
+          <w:lang w:val="en-US"/>
+        </w:rPr>
+        <w:t>konsa</w:t>
+      </w:r>
+      <w:proofErr w:type="spellEnd"/>
+      <w:r>
+        <w:rPr>
+          <w:sz w:val="32"/>
+          <w:szCs w:val="32"/>
+          <w:lang w:val="en-US"/>
+        </w:rPr>
+        <w:t xml:space="preserve"> hit </w:t>
       </w:r>
       <w:proofErr w:type="spellStart"/>
       <w:r>
@@ -993,7 +977,25 @@
           <w:szCs w:val="32"/>
           <w:lang w:val="en-US"/>
         </w:rPr>
-        <w:t xml:space="preserve"> i </w:t>
+        <w:t xml:space="preserve"> </w:t>
+      </w:r>
+      <w:proofErr w:type="spellStart"/>
+      <w:r>
+        <w:rPr>
+          <w:sz w:val="32"/>
+          <w:szCs w:val="32"/>
+          <w:lang w:val="en-US"/>
+        </w:rPr>
+        <w:t>i</w:t>
+      </w:r>
+      <w:proofErr w:type="spellEnd"/>
+      <w:r>
+        <w:rPr>
+          <w:sz w:val="32"/>
+          <w:szCs w:val="32"/>
+          <w:lang w:val="en-US"/>
+        </w:rPr>
+        <w:t xml:space="preserve"> </w:t>
       </w:r>
       <w:proofErr w:type="spellStart"/>
       <w:proofErr w:type="gramStart"/>
@@ -1223,8 +1225,36 @@
           <w:szCs w:val="32"/>
           <w:lang w:val="en-US"/>
         </w:rPr>
-        <w:t xml:space="preserve"> i react-router-dom</w:t>
-      </w:r>
+        <w:t xml:space="preserve"> </w:t>
+      </w:r>
+      <w:proofErr w:type="spellStart"/>
+      <w:r>
+        <w:rPr>
+          <w:sz w:val="32"/>
+          <w:szCs w:val="32"/>
+          <w:lang w:val="en-US"/>
+        </w:rPr>
+        <w:t>i</w:t>
+      </w:r>
+      <w:proofErr w:type="spellEnd"/>
+      <w:r>
+        <w:rPr>
+          <w:sz w:val="32"/>
+          <w:szCs w:val="32"/>
+          <w:lang w:val="en-US"/>
+        </w:rPr>
+        <w:t xml:space="preserve"> react-router-</w:t>
+      </w:r>
+      <w:proofErr w:type="spellStart"/>
+      <w:r>
+        <w:rPr>
+          <w:sz w:val="32"/>
+          <w:szCs w:val="32"/>
+          <w:lang w:val="en-US"/>
+        </w:rPr>
+        <w:t>dom</w:t>
+      </w:r>
+      <w:proofErr w:type="spellEnd"/>
     </w:p>
     <w:p>
       <w:pPr>
@@ -1605,7 +1635,25 @@
           <w:szCs w:val="32"/>
           <w:lang w:val="en-US"/>
         </w:rPr>
-        <w:t xml:space="preserve"> i react-helmet</w:t>
+        <w:t xml:space="preserve"> </w:t>
+      </w:r>
+      <w:proofErr w:type="spellStart"/>
+      <w:r>
+        <w:rPr>
+          <w:sz w:val="32"/>
+          <w:szCs w:val="32"/>
+          <w:lang w:val="en-US"/>
+        </w:rPr>
+        <w:t>i</w:t>
+      </w:r>
+      <w:proofErr w:type="spellEnd"/>
+      <w:r>
+        <w:rPr>
+          <w:sz w:val="32"/>
+          <w:szCs w:val="32"/>
+          <w:lang w:val="en-US"/>
+        </w:rPr>
+        <w:t xml:space="preserve"> react-helmet</w:t>
       </w:r>
     </w:p>
     <w:p>
@@ -2187,15 +2235,7 @@
           <w:szCs w:val="32"/>
           <w:lang w:val="en-US"/>
         </w:rPr>
-        <w:t xml:space="preserve"> react-hot-toast</w:t>
-      </w:r>
-      <w:r>
-        <w:rPr>
-          <w:sz w:val="32"/>
-          <w:szCs w:val="32"/>
-          <w:lang w:val="en-US"/>
-        </w:rPr>
-        <w:t xml:space="preserve"> </w:t>
+        <w:t xml:space="preserve"> react-hot-toast </w:t>
       </w:r>
       <w:r>
         <w:rPr>
@@ -3443,7 +3483,25 @@
           <w:szCs w:val="32"/>
           <w:lang w:val="en-US"/>
         </w:rPr>
-        <w:t xml:space="preserve"> i express-formidable</w:t>
+        <w:t xml:space="preserve"> </w:t>
+      </w:r>
+      <w:proofErr w:type="spellStart"/>
+      <w:r>
+        <w:rPr>
+          <w:sz w:val="32"/>
+          <w:szCs w:val="32"/>
+          <w:lang w:val="en-US"/>
+        </w:rPr>
+        <w:t>i</w:t>
+      </w:r>
+      <w:proofErr w:type="spellEnd"/>
+      <w:r>
+        <w:rPr>
+          <w:sz w:val="32"/>
+          <w:szCs w:val="32"/>
+          <w:lang w:val="en-US"/>
+        </w:rPr>
+        <w:t xml:space="preserve"> express-formidable</w:t>
       </w:r>
       <w:r>
         <w:rPr>
@@ -3660,22 +3718,1359 @@
           <w:lang w:val="en-US"/>
         </w:rPr>
       </w:pPr>
-    </w:p>
-    <w:p>
-      <w:pPr>
-        <w:rPr>
-          <w:sz w:val="32"/>
-          <w:szCs w:val="32"/>
-          <w:lang w:val="en-US"/>
-        </w:rPr>
-      </w:pPr>
-    </w:p>
-    <w:p>
-      <w:pPr>
-        <w:rPr>
-          <w:sz w:val="32"/>
-          <w:szCs w:val="32"/>
-          <w:lang w:val="en-US"/>
+      <w:r>
+        <w:rPr>
+          <w:sz w:val="32"/>
+          <w:szCs w:val="32"/>
+          <w:lang w:val="en-US"/>
+        </w:rPr>
+        <w:t xml:space="preserve">video </w:t>
+      </w:r>
+      <w:proofErr w:type="gramStart"/>
+      <w:r>
+        <w:rPr>
+          <w:sz w:val="32"/>
+          <w:szCs w:val="32"/>
+          <w:lang w:val="en-US"/>
+        </w:rPr>
+        <w:t xml:space="preserve">19  </w:t>
+      </w:r>
+      <w:r>
+        <w:rPr>
+          <w:b/>
+          <w:bCs/>
+          <w:sz w:val="48"/>
+          <w:szCs w:val="48"/>
+          <w:lang w:val="en-US"/>
+        </w:rPr>
+        <w:t>(</w:t>
+      </w:r>
+      <w:proofErr w:type="gramEnd"/>
+      <w:r>
+        <w:rPr>
+          <w:b/>
+          <w:bCs/>
+          <w:sz w:val="48"/>
+          <w:szCs w:val="48"/>
+          <w:lang w:val="en-US"/>
+        </w:rPr>
+        <w:t>Hard video see more)</w:t>
+      </w:r>
+    </w:p>
+    <w:p>
+      <w:pPr>
+        <w:rPr>
+          <w:sz w:val="32"/>
+          <w:szCs w:val="32"/>
+          <w:lang w:val="en-US"/>
+        </w:rPr>
+      </w:pPr>
+      <w:r>
+        <w:rPr>
+          <w:sz w:val="32"/>
+          <w:szCs w:val="32"/>
+          <w:lang w:val="en-US"/>
+        </w:rPr>
+        <w:t xml:space="preserve">uploading </w:t>
+      </w:r>
+      <w:proofErr w:type="gramStart"/>
+      <w:r>
+        <w:rPr>
+          <w:sz w:val="32"/>
+          <w:szCs w:val="32"/>
+          <w:lang w:val="en-US"/>
+        </w:rPr>
+        <w:t>photo  option</w:t>
+      </w:r>
+      <w:proofErr w:type="gramEnd"/>
+      <w:r>
+        <w:rPr>
+          <w:sz w:val="32"/>
+          <w:szCs w:val="32"/>
+          <w:lang w:val="en-US"/>
+        </w:rPr>
+        <w:t xml:space="preserve"> for a product 10:00</w:t>
+      </w:r>
+    </w:p>
+    <w:p>
+      <w:pPr>
+        <w:rPr>
+          <w:sz w:val="32"/>
+          <w:szCs w:val="32"/>
+          <w:lang w:val="en-US"/>
+        </w:rPr>
+      </w:pPr>
+      <w:r>
+        <w:rPr>
+          <w:sz w:val="32"/>
+          <w:szCs w:val="32"/>
+          <w:lang w:val="en-US"/>
+        </w:rPr>
+        <w:t>video 20 Just see</w:t>
+      </w:r>
+    </w:p>
+    <w:p>
+      <w:pPr>
+        <w:rPr>
+          <w:sz w:val="32"/>
+          <w:szCs w:val="32"/>
+          <w:lang w:val="en-US"/>
+        </w:rPr>
+      </w:pPr>
+      <w:r>
+        <w:rPr>
+          <w:sz w:val="32"/>
+          <w:szCs w:val="32"/>
+          <w:lang w:val="en-US"/>
+        </w:rPr>
+        <w:t>video 21</w:t>
+      </w:r>
+    </w:p>
+    <w:p>
+      <w:pPr>
+        <w:rPr>
+          <w:sz w:val="32"/>
+          <w:szCs w:val="32"/>
+          <w:lang w:val="en-US"/>
+        </w:rPr>
+      </w:pPr>
+      <w:r>
+        <w:rPr>
+          <w:sz w:val="32"/>
+          <w:szCs w:val="32"/>
+          <w:lang w:val="en-US"/>
+        </w:rPr>
+        <w:t>6:21</w:t>
+      </w:r>
+    </w:p>
+    <w:p>
+      <w:pPr>
+        <w:rPr>
+          <w:sz w:val="32"/>
+          <w:szCs w:val="32"/>
+          <w:lang w:val="en-US"/>
+        </w:rPr>
+      </w:pPr>
+      <w:r>
+        <w:rPr>
+          <w:sz w:val="32"/>
+          <w:szCs w:val="32"/>
+          <w:lang w:val="en-US"/>
+        </w:rPr>
+        <w:t>Here we designed the filter and category option to work on home page important</w:t>
+      </w:r>
+    </w:p>
+    <w:p>
+      <w:pPr>
+        <w:rPr>
+          <w:sz w:val="32"/>
+          <w:szCs w:val="32"/>
+          <w:lang w:val="en-US"/>
+        </w:rPr>
+      </w:pPr>
+      <w:r>
+        <w:rPr>
+          <w:sz w:val="32"/>
+          <w:szCs w:val="32"/>
+          <w:lang w:val="en-US"/>
+        </w:rPr>
+        <w:t>Main work 22:00</w:t>
+      </w:r>
+    </w:p>
+    <w:p>
+      <w:pPr>
+        <w:rPr>
+          <w:sz w:val="32"/>
+          <w:szCs w:val="32"/>
+          <w:lang w:val="en-US"/>
+        </w:rPr>
+      </w:pPr>
+      <w:r>
+        <w:rPr>
+          <w:sz w:val="32"/>
+          <w:szCs w:val="32"/>
+          <w:lang w:val="en-US"/>
+        </w:rPr>
+        <w:t xml:space="preserve">We </w:t>
+      </w:r>
+      <w:proofErr w:type="spellStart"/>
+      <w:proofErr w:type="gramStart"/>
+      <w:r>
+        <w:rPr>
+          <w:sz w:val="32"/>
+          <w:szCs w:val="32"/>
+          <w:lang w:val="en-US"/>
+        </w:rPr>
+        <w:t>can</w:t>
+      </w:r>
+      <w:r>
+        <w:rPr>
+          <w:sz w:val="32"/>
+          <w:szCs w:val="32"/>
+          <w:lang w:val="en-US"/>
+        </w:rPr>
+        <w:t>t</w:t>
+      </w:r>
+      <w:proofErr w:type="spellEnd"/>
+      <w:proofErr w:type="gramEnd"/>
+      <w:r>
+        <w:rPr>
+          <w:sz w:val="32"/>
+          <w:szCs w:val="32"/>
+          <w:lang w:val="en-US"/>
+        </w:rPr>
+        <w:t xml:space="preserve"> load all the products at once it will overload our </w:t>
+      </w:r>
+      <w:proofErr w:type="spellStart"/>
+      <w:r>
+        <w:rPr>
+          <w:sz w:val="32"/>
+          <w:szCs w:val="32"/>
+          <w:lang w:val="en-US"/>
+        </w:rPr>
+        <w:t>api</w:t>
+      </w:r>
+      <w:proofErr w:type="spellEnd"/>
+      <w:r>
+        <w:rPr>
+          <w:sz w:val="32"/>
+          <w:szCs w:val="32"/>
+          <w:lang w:val="en-US"/>
+        </w:rPr>
+        <w:t xml:space="preserve"> so we will apply pagination to avoid </w:t>
+      </w:r>
+      <w:r>
+        <w:rPr>
+          <w:sz w:val="32"/>
+          <w:szCs w:val="32"/>
+          <w:lang w:val="en-US"/>
+        </w:rPr>
+        <w:t>failure</w:t>
+      </w:r>
+    </w:p>
+    <w:p>
+      <w:pPr>
+        <w:rPr>
+          <w:sz w:val="32"/>
+          <w:szCs w:val="32"/>
+          <w:lang w:val="en-US"/>
+        </w:rPr>
+      </w:pPr>
+      <w:r>
+        <w:rPr>
+          <w:sz w:val="32"/>
+          <w:szCs w:val="32"/>
+          <w:lang w:val="en-US"/>
+        </w:rPr>
+        <w:t>Video 22</w:t>
+      </w:r>
+    </w:p>
+    <w:p>
+      <w:pPr>
+        <w:rPr>
+          <w:sz w:val="32"/>
+          <w:szCs w:val="32"/>
+          <w:lang w:val="en-US"/>
+        </w:rPr>
+      </w:pPr>
+      <w:r>
+        <w:rPr>
+          <w:sz w:val="32"/>
+          <w:szCs w:val="32"/>
+          <w:lang w:val="en-US"/>
+        </w:rPr>
+        <w:t xml:space="preserve"> Will try to implement search box globally</w:t>
+      </w:r>
+    </w:p>
+    <w:p>
+      <w:pPr>
+        <w:rPr>
+          <w:sz w:val="32"/>
+          <w:szCs w:val="32"/>
+          <w:lang w:val="en-US"/>
+        </w:rPr>
+      </w:pPr>
+      <w:r>
+        <w:rPr>
+          <w:sz w:val="32"/>
+          <w:szCs w:val="32"/>
+          <w:lang w:val="en-US"/>
+        </w:rPr>
+        <w:t>Create a global keyboard state to get it = context API will be us</w:t>
+      </w:r>
+      <w:r>
+        <w:rPr>
+          <w:sz w:val="32"/>
+          <w:szCs w:val="32"/>
+          <w:lang w:val="en-US"/>
+        </w:rPr>
+        <w:t>ed</w:t>
+      </w:r>
+    </w:p>
+    <w:p>
+      <w:pPr>
+        <w:rPr>
+          <w:sz w:val="32"/>
+          <w:szCs w:val="32"/>
+          <w:lang w:val="en-US"/>
+        </w:rPr>
+      </w:pPr>
+      <w:r>
+        <w:rPr>
+          <w:sz w:val="32"/>
+          <w:szCs w:val="32"/>
+        </w:rPr>
+        <w:t>React parameters are used i</w:t>
+      </w:r>
+      <w:r>
+        <w:rPr>
+          <w:sz w:val="32"/>
+          <w:szCs w:val="32"/>
+        </w:rPr>
+        <w:t>n React</w:t>
+      </w:r>
+      <w:r>
+        <w:rPr>
+          <w:sz w:val="32"/>
+          <w:szCs w:val="32"/>
+        </w:rPr>
+        <w:t xml:space="preserve"> routing, where we have </w:t>
+      </w:r>
+      <w:proofErr w:type="gramStart"/>
+      <w:r>
+        <w:rPr>
+          <w:sz w:val="32"/>
+          <w:szCs w:val="32"/>
+        </w:rPr>
+        <w:t>parameters</w:t>
+      </w:r>
+      <w:proofErr w:type="gramEnd"/>
+      <w:r>
+        <w:rPr>
+          <w:sz w:val="32"/>
+          <w:szCs w:val="32"/>
+        </w:rPr>
+        <w:t xml:space="preserve"> we need to access in the route. For example, if we had a route such as &lt;Route path=”/:id” /&gt; we could access that </w:t>
+      </w:r>
+      <w:proofErr w:type="gramStart"/>
+      <w:r>
+        <w:rPr>
+          <w:sz w:val="32"/>
+          <w:szCs w:val="32"/>
+        </w:rPr>
+        <w:t>particular string</w:t>
+      </w:r>
+      <w:proofErr w:type="gramEnd"/>
+      <w:r>
+        <w:rPr>
+          <w:sz w:val="32"/>
+          <w:szCs w:val="32"/>
+        </w:rPr>
+        <w:t xml:space="preserve"> or value in the route by calling the </w:t>
+      </w:r>
+      <w:proofErr w:type="spellStart"/>
+      <w:r>
+        <w:rPr>
+          <w:sz w:val="32"/>
+          <w:szCs w:val="32"/>
+        </w:rPr>
+        <w:t>useParams</w:t>
+      </w:r>
+      <w:proofErr w:type="spellEnd"/>
+      <w:r>
+        <w:rPr>
+          <w:sz w:val="32"/>
+          <w:szCs w:val="32"/>
+        </w:rPr>
+        <w:t xml:space="preserve"> hook. let </w:t>
+      </w:r>
+      <w:proofErr w:type="gramStart"/>
+      <w:r>
+        <w:rPr>
+          <w:sz w:val="32"/>
+          <w:szCs w:val="32"/>
+        </w:rPr>
+        <w:t>{ id</w:t>
+      </w:r>
+      <w:proofErr w:type="gramEnd"/>
+      <w:r>
+        <w:rPr>
+          <w:sz w:val="32"/>
+          <w:szCs w:val="32"/>
+        </w:rPr>
+        <w:t xml:space="preserve"> } </w:t>
+      </w:r>
+      <w:r>
+        <w:rPr>
+          <w:b/>
+          <w:bCs/>
+          <w:sz w:val="32"/>
+          <w:szCs w:val="32"/>
+        </w:rPr>
+        <w:t xml:space="preserve">= </w:t>
+      </w:r>
+      <w:proofErr w:type="spellStart"/>
+      <w:r>
+        <w:rPr>
+          <w:b/>
+          <w:bCs/>
+          <w:sz w:val="32"/>
+          <w:szCs w:val="32"/>
+        </w:rPr>
+        <w:t>useParams</w:t>
+      </w:r>
+      <w:proofErr w:type="spellEnd"/>
+      <w:r>
+        <w:rPr>
+          <w:b/>
+          <w:bCs/>
+          <w:sz w:val="32"/>
+          <w:szCs w:val="32"/>
+        </w:rPr>
+        <w:t>();</w:t>
+      </w:r>
+    </w:p>
+    <w:p>
+      <w:pPr>
+        <w:rPr>
+          <w:rFonts w:ascii="Segoe UI" w:hAnsi="Segoe UI" w:cs="Segoe UI"/>
+          <w:color w:val="F9F9F9"/>
+          <w:shd w:val="clear" w:color="auto" w:fill="171717"/>
+        </w:rPr>
+      </w:pPr>
+      <w:r>
+        <w:rPr>
+          <w:rFonts w:ascii="Segoe UI" w:hAnsi="Segoe UI" w:cs="Segoe UI"/>
+          <w:color w:val="F9F9F9"/>
+          <w:shd w:val="clear" w:color="auto" w:fill="171717"/>
+        </w:rPr>
+        <w:t xml:space="preserve">The </w:t>
+      </w:r>
+      <w:r>
+        <w:rPr>
+          <w:rStyle w:val="HTMLCode"/>
+          <w:rFonts w:ascii="Ubuntu Mono" w:eastAsiaTheme="minorHAnsi" w:hAnsi="Ubuntu Mono"/>
+          <w:b/>
+          <w:bCs/>
+          <w:color w:val="F9F9F9"/>
+          <w:sz w:val="21"/>
+          <w:szCs w:val="21"/>
+          <w:bdr w:val="single" w:sz="2" w:space="0" w:color="E3E3E3" w:frame="1"/>
+          <w:shd w:val="clear" w:color="auto" w:fill="171717"/>
+        </w:rPr>
+        <w:t>$or</w:t>
+      </w:r>
+      <w:r>
+        <w:rPr>
+          <w:rFonts w:ascii="Segoe UI" w:hAnsi="Segoe UI" w:cs="Segoe UI"/>
+          <w:color w:val="F9F9F9"/>
+          <w:shd w:val="clear" w:color="auto" w:fill="171717"/>
+        </w:rPr>
+        <w:t xml:space="preserve"> operator in MongoDB is a logical operator that performs a logical OR operation on an array of two or more expressions and selects the documents that satisfy at least one of the expressions.</w:t>
+      </w:r>
+      <w:r>
+        <w:rPr>
+          <w:rFonts w:ascii="Segoe UI" w:hAnsi="Segoe UI" w:cs="Segoe UI"/>
+          <w:color w:val="F9F9F9"/>
+          <w:shd w:val="clear" w:color="auto" w:fill="171717"/>
+        </w:rPr>
+        <w:t xml:space="preserve">  </w:t>
+      </w:r>
+    </w:p>
+    <w:p>
+      <w:pPr>
+        <w:rPr>
+          <w:rFonts w:ascii="Segoe UI" w:hAnsi="Segoe UI" w:cs="Segoe UI"/>
+          <w:color w:val="F9F9F9"/>
+          <w:shd w:val="clear" w:color="auto" w:fill="171717"/>
+        </w:rPr>
+      </w:pPr>
+    </w:p>
+    <w:p>
+      <w:pPr>
+        <w:rPr>
+          <w:rFonts w:ascii="Segoe UI" w:hAnsi="Segoe UI" w:cs="Segoe UI"/>
+          <w:color w:val="F9F9F9"/>
+          <w:shd w:val="clear" w:color="auto" w:fill="171717"/>
+        </w:rPr>
+      </w:pPr>
+    </w:p>
+    <w:p>
+      <w:pPr>
+        <w:rPr>
+          <w:rFonts w:ascii="Segoe UI" w:hAnsi="Segoe UI" w:cs="Segoe UI"/>
+          <w:color w:val="F9F9F9"/>
+          <w:shd w:val="clear" w:color="auto" w:fill="171717"/>
+        </w:rPr>
+      </w:pPr>
+    </w:p>
+    <w:p>
+      <w:pPr>
+        <w:rPr>
+          <w:rFonts w:ascii="Segoe UI" w:hAnsi="Segoe UI" w:cs="Segoe UI"/>
+          <w:color w:val="F9F9F9"/>
+          <w:shd w:val="clear" w:color="auto" w:fill="171717"/>
+        </w:rPr>
+      </w:pPr>
+    </w:p>
+    <w:p>
+      <w:pPr>
+        <w:rPr>
+          <w:rFonts w:ascii="Segoe UI" w:hAnsi="Segoe UI" w:cs="Segoe UI"/>
+          <w:color w:val="F9F9F9"/>
+          <w:shd w:val="clear" w:color="auto" w:fill="171717"/>
+        </w:rPr>
+      </w:pPr>
+    </w:p>
+    <w:p>
+      <w:r>
+        <w:t xml:space="preserve">The Context API in React is a feature that allows you to share data between components without having </w:t>
+      </w:r>
+      <w:proofErr w:type="gramStart"/>
+      <w:r>
+        <w:t>to</w:t>
+      </w:r>
+      <w:proofErr w:type="gramEnd"/>
+      <w:r>
+        <w:t xml:space="preserve"> explicitly </w:t>
+      </w:r>
+    </w:p>
+    <w:p>
+      <w:r>
+        <w:t xml:space="preserve">pass props through every level of the component tree. It provides a way to pass data through the component tree without </w:t>
+      </w:r>
+    </w:p>
+    <w:p>
+      <w:r>
+        <w:t xml:space="preserve">having to pass props down manually at every level. This can be particularly useful for passing global data or state down </w:t>
+      </w:r>
+    </w:p>
+    <w:p>
+      <w:r>
+        <w:t>to deeply nested components.</w:t>
+      </w:r>
+    </w:p>
+    <w:p>
+      <w:proofErr w:type="gramStart"/>
+      <w:r>
+        <w:t>Here's</w:t>
+      </w:r>
+      <w:proofErr w:type="gramEnd"/>
+      <w:r>
+        <w:t xml:space="preserve"> a basic overview of how the Context API works:</w:t>
+      </w:r>
+    </w:p>
+    <w:p>
+      <w:r>
+        <w:t xml:space="preserve">Create a Context: You first create a context using </w:t>
+      </w:r>
+    </w:p>
+    <w:p>
+      <w:r>
+        <w:t xml:space="preserve">the </w:t>
+      </w:r>
+      <w:proofErr w:type="spellStart"/>
+      <w:r>
+        <w:t>React.createContext</w:t>
+      </w:r>
+      <w:proofErr w:type="spellEnd"/>
+      <w:r>
+        <w:t>() function. This creates a Context object that contains a Provider and a Consumer component.</w:t>
+      </w:r>
+    </w:p>
+    <w:p>
+      <w:r>
+        <w:t>Provide Data: You wrap the part</w:t>
+      </w:r>
+      <w:r>
+        <w:t xml:space="preserve"> </w:t>
+      </w:r>
+      <w:r>
+        <w:t xml:space="preserve">of your component tree where you want to provide data with a Provider component. This Provider component accepts a value prop, </w:t>
+      </w:r>
+    </w:p>
+    <w:p>
+      <w:r>
+        <w:t>which can be any JavaScript value.</w:t>
+      </w:r>
+    </w:p>
+    <w:p>
+      <w:r>
+        <w:t>Now, regarding the difference between Context API and REST API:</w:t>
+      </w:r>
+    </w:p>
+    <w:p/>
+    <w:p>
+      <w:r>
+        <w:t xml:space="preserve">Context API is a </w:t>
+      </w:r>
+    </w:p>
+    <w:p>
+      <w:r>
+        <w:t xml:space="preserve">feature provided by React for managing state within a React application. </w:t>
+      </w:r>
+      <w:proofErr w:type="gramStart"/>
+      <w:r>
+        <w:t>It's</w:t>
+      </w:r>
+      <w:proofErr w:type="gramEnd"/>
+      <w:r>
+        <w:t xml:space="preserve"> used for managing application state within the client-side of </w:t>
+      </w:r>
+    </w:p>
+    <w:p>
+      <w:r>
+        <w:t>the application.</w:t>
+      </w:r>
+    </w:p>
+    <w:p/>
+    <w:p>
+      <w:r>
+        <w:t xml:space="preserve">REST API stands for Representational State Transfer and is an architectural style for designing networked applications. RESTful APIs are typically </w:t>
+      </w:r>
+    </w:p>
+    <w:p>
+      <w:r>
+        <w:t xml:space="preserve">used for communication between client-side applications (such as a React application) and server-side applications (such as a database or web server). </w:t>
+      </w:r>
+    </w:p>
+    <w:p>
+      <w:r>
+        <w:t>REST APIs allow you to perform operations like retrieving, updating, creating, and deleting resources (such as data records) over HTTP.</w:t>
+      </w:r>
+    </w:p>
+    <w:p>
+      <w:r>
+        <w:t xml:space="preserve">In summary, </w:t>
+      </w:r>
+    </w:p>
+    <w:p>
+      <w:r>
+        <w:t xml:space="preserve">Context API is used for managing state within a React application, while REST API is used for communication between client-side and </w:t>
+      </w:r>
+    </w:p>
+    <w:p>
+      <w:r>
+        <w:t>server-side applications over HTTP. They serve different purposes and are used in different parts of the application stack.</w:t>
+      </w:r>
+    </w:p>
+    <w:p>
+      <w:pPr>
+        <w:rPr>
+          <w:rFonts w:ascii="Segoe UI" w:hAnsi="Segoe UI" w:cs="Segoe UI"/>
+          <w:color w:val="F9F9F9"/>
+          <w:shd w:val="clear" w:color="auto" w:fill="171717"/>
+        </w:rPr>
+      </w:pPr>
+    </w:p>
+    <w:p>
+      <w:pPr>
+        <w:rPr>
+          <w:rFonts w:ascii="Segoe UI" w:hAnsi="Segoe UI" w:cs="Segoe UI"/>
+          <w:color w:val="F9F9F9"/>
+          <w:shd w:val="clear" w:color="auto" w:fill="171717"/>
+        </w:rPr>
+      </w:pPr>
+    </w:p>
+    <w:p>
+      <w:pPr>
+        <w:rPr>
+          <w:rFonts w:ascii="Segoe UI" w:hAnsi="Segoe UI" w:cs="Segoe UI"/>
+          <w:color w:val="F9F9F9"/>
+          <w:shd w:val="clear" w:color="auto" w:fill="171717"/>
+        </w:rPr>
+      </w:pPr>
+    </w:p>
+    <w:p>
+      <w:pPr>
+        <w:rPr>
+          <w:rFonts w:ascii="Segoe UI" w:hAnsi="Segoe UI" w:cs="Segoe UI"/>
+          <w:color w:val="F9F9F9"/>
+          <w:shd w:val="clear" w:color="auto" w:fill="171717"/>
+        </w:rPr>
+      </w:pPr>
+    </w:p>
+    <w:p>
+      <w:pPr>
+        <w:rPr>
+          <w:rFonts w:ascii="Segoe UI" w:hAnsi="Segoe UI" w:cs="Segoe UI"/>
+          <w:color w:val="F9F9F9"/>
+          <w:shd w:val="clear" w:color="auto" w:fill="171717"/>
+        </w:rPr>
+      </w:pPr>
+    </w:p>
+    <w:p>
+      <w:pPr>
+        <w:rPr>
+          <w:rFonts w:ascii="Segoe UI" w:hAnsi="Segoe UI" w:cs="Segoe UI"/>
+          <w:color w:val="F9F9F9"/>
+          <w:shd w:val="clear" w:color="auto" w:fill="171717"/>
+        </w:rPr>
+      </w:pPr>
+    </w:p>
+    <w:p>
+      <w:pPr>
+        <w:rPr>
+          <w:rFonts w:ascii="Segoe UI" w:hAnsi="Segoe UI" w:cs="Segoe UI"/>
+          <w:color w:val="F9F9F9"/>
+          <w:shd w:val="clear" w:color="auto" w:fill="171717"/>
+        </w:rPr>
+      </w:pPr>
+    </w:p>
+    <w:p>
+      <w:pPr>
+        <w:rPr>
+          <w:rFonts w:ascii="Segoe UI" w:hAnsi="Segoe UI" w:cs="Segoe UI"/>
+          <w:color w:val="F9F9F9"/>
+          <w:shd w:val="clear" w:color="auto" w:fill="171717"/>
+        </w:rPr>
+      </w:pPr>
+    </w:p>
+    <w:p>
+      <w:pPr>
+        <w:rPr>
+          <w:rFonts w:ascii="Segoe UI" w:hAnsi="Segoe UI" w:cs="Segoe UI"/>
+          <w:color w:val="F9F9F9"/>
+          <w:shd w:val="clear" w:color="auto" w:fill="171717"/>
+        </w:rPr>
+      </w:pPr>
+    </w:p>
+    <w:p>
+      <w:pPr>
+        <w:rPr>
+          <w:rFonts w:ascii="Segoe UI" w:hAnsi="Segoe UI" w:cs="Segoe UI"/>
+          <w:color w:val="F9F9F9"/>
+          <w:shd w:val="clear" w:color="auto" w:fill="171717"/>
+        </w:rPr>
+      </w:pPr>
+    </w:p>
+    <w:p>
+      <w:pPr>
+        <w:rPr>
+          <w:rFonts w:ascii="Segoe UI" w:hAnsi="Segoe UI" w:cs="Segoe UI"/>
+          <w:color w:val="F9F9F9"/>
+          <w:shd w:val="clear" w:color="auto" w:fill="171717"/>
+        </w:rPr>
+      </w:pPr>
+    </w:p>
+    <w:p>
+      <w:pPr>
+        <w:rPr>
+          <w:rFonts w:ascii="Segoe UI" w:hAnsi="Segoe UI" w:cs="Segoe UI"/>
+          <w:color w:val="F9F9F9"/>
+          <w:shd w:val="clear" w:color="auto" w:fill="171717"/>
+        </w:rPr>
+      </w:pPr>
+    </w:p>
+    <w:p>
+      <w:pPr>
+        <w:rPr>
+          <w:rFonts w:ascii="Segoe UI" w:hAnsi="Segoe UI" w:cs="Segoe UI"/>
+          <w:color w:val="F9F9F9"/>
+          <w:shd w:val="clear" w:color="auto" w:fill="171717"/>
+        </w:rPr>
+      </w:pPr>
+    </w:p>
+    <w:p>
+      <w:pPr>
+        <w:rPr>
+          <w:rFonts w:ascii="Segoe UI" w:hAnsi="Segoe UI" w:cs="Segoe UI"/>
+          <w:color w:val="F9F9F9"/>
+          <w:shd w:val="clear" w:color="auto" w:fill="171717"/>
+        </w:rPr>
+      </w:pPr>
+    </w:p>
+    <w:p>
+      <w:pPr>
+        <w:rPr>
+          <w:rFonts w:ascii="Segoe UI" w:hAnsi="Segoe UI" w:cs="Segoe UI"/>
+          <w:color w:val="F9F9F9"/>
+          <w:shd w:val="clear" w:color="auto" w:fill="171717"/>
+        </w:rPr>
+      </w:pPr>
+    </w:p>
+    <w:p>
+      <w:pPr>
+        <w:rPr>
+          <w:rFonts w:ascii="Segoe UI" w:hAnsi="Segoe UI" w:cs="Segoe UI"/>
+          <w:color w:val="F9F9F9"/>
+          <w:shd w:val="clear" w:color="auto" w:fill="171717"/>
+        </w:rPr>
+      </w:pPr>
+    </w:p>
+    <w:p>
+      <w:pPr>
+        <w:rPr>
+          <w:rFonts w:ascii="Segoe UI" w:hAnsi="Segoe UI" w:cs="Segoe UI"/>
+          <w:color w:val="F9F9F9"/>
+          <w:shd w:val="clear" w:color="auto" w:fill="171717"/>
+        </w:rPr>
+      </w:pPr>
+    </w:p>
+    <w:p>
+      <w:pPr>
+        <w:rPr>
+          <w:rFonts w:ascii="Segoe UI" w:hAnsi="Segoe UI" w:cs="Segoe UI"/>
+          <w:color w:val="F9F9F9"/>
+          <w:shd w:val="clear" w:color="auto" w:fill="171717"/>
+        </w:rPr>
+      </w:pPr>
+    </w:p>
+    <w:p>
+      <w:pPr>
+        <w:rPr>
+          <w:rFonts w:ascii="Segoe UI" w:hAnsi="Segoe UI" w:cs="Segoe UI"/>
+          <w:color w:val="F9F9F9"/>
+          <w:shd w:val="clear" w:color="auto" w:fill="171717"/>
+        </w:rPr>
+      </w:pPr>
+    </w:p>
+    <w:p>
+      <w:pPr>
+        <w:rPr>
+          <w:rFonts w:ascii="Segoe UI" w:hAnsi="Segoe UI" w:cs="Segoe UI"/>
+          <w:color w:val="F9F9F9"/>
+          <w:shd w:val="clear" w:color="auto" w:fill="171717"/>
+        </w:rPr>
+      </w:pPr>
+    </w:p>
+    <w:p>
+      <w:pPr>
+        <w:rPr>
+          <w:rFonts w:ascii="Segoe UI" w:hAnsi="Segoe UI" w:cs="Segoe UI"/>
+          <w:color w:val="F9F9F9"/>
+          <w:shd w:val="clear" w:color="auto" w:fill="171717"/>
+        </w:rPr>
+      </w:pPr>
+    </w:p>
+    <w:p>
+      <w:pPr>
+        <w:rPr>
+          <w:rFonts w:ascii="Segoe UI" w:hAnsi="Segoe UI" w:cs="Segoe UI"/>
+          <w:color w:val="F9F9F9"/>
+          <w:shd w:val="clear" w:color="auto" w:fill="171717"/>
+        </w:rPr>
+      </w:pPr>
+    </w:p>
+    <w:p>
+      <w:pPr>
+        <w:rPr>
+          <w:rFonts w:ascii="Segoe UI" w:hAnsi="Segoe UI" w:cs="Segoe UI"/>
+          <w:color w:val="F9F9F9"/>
+          <w:shd w:val="clear" w:color="auto" w:fill="171717"/>
+        </w:rPr>
+      </w:pPr>
+    </w:p>
+    <w:p>
+      <w:pPr>
+        <w:rPr>
+          <w:rFonts w:ascii="Segoe UI" w:hAnsi="Segoe UI" w:cs="Segoe UI"/>
+          <w:color w:val="F9F9F9"/>
+          <w:shd w:val="clear" w:color="auto" w:fill="171717"/>
+        </w:rPr>
+      </w:pPr>
+    </w:p>
+    <w:p>
+      <w:pPr>
+        <w:rPr>
+          <w:rFonts w:ascii="Segoe UI" w:hAnsi="Segoe UI" w:cs="Segoe UI"/>
+          <w:color w:val="F9F9F9"/>
+          <w:shd w:val="clear" w:color="auto" w:fill="171717"/>
+        </w:rPr>
+      </w:pPr>
+    </w:p>
+    <w:p>
+      <w:pPr>
+        <w:rPr>
+          <w:rFonts w:ascii="Segoe UI" w:hAnsi="Segoe UI" w:cs="Segoe UI"/>
+          <w:color w:val="F9F9F9"/>
+          <w:shd w:val="clear" w:color="auto" w:fill="171717"/>
+        </w:rPr>
+      </w:pPr>
+    </w:p>
+    <w:p>
+      <w:pPr>
+        <w:rPr>
+          <w:rFonts w:ascii="Segoe UI" w:hAnsi="Segoe UI" w:cs="Segoe UI"/>
+          <w:color w:val="F9F9F9"/>
+          <w:shd w:val="clear" w:color="auto" w:fill="171717"/>
+        </w:rPr>
+      </w:pPr>
+    </w:p>
+    <w:p>
+      <w:pPr>
+        <w:rPr>
+          <w:rFonts w:ascii="Segoe UI" w:hAnsi="Segoe UI" w:cs="Segoe UI"/>
+          <w:color w:val="F9F9F9"/>
+          <w:shd w:val="clear" w:color="auto" w:fill="171717"/>
+        </w:rPr>
+      </w:pPr>
+    </w:p>
+    <w:p>
+      <w:pPr>
+        <w:rPr>
+          <w:rFonts w:ascii="Segoe UI" w:hAnsi="Segoe UI" w:cs="Segoe UI"/>
+          <w:color w:val="F9F9F9"/>
+          <w:shd w:val="clear" w:color="auto" w:fill="171717"/>
+        </w:rPr>
+      </w:pPr>
+    </w:p>
+    <w:p>
+      <w:pPr>
+        <w:rPr>
+          <w:rFonts w:ascii="Segoe UI" w:hAnsi="Segoe UI" w:cs="Segoe UI"/>
+          <w:color w:val="F9F9F9"/>
+          <w:shd w:val="clear" w:color="auto" w:fill="171717"/>
+        </w:rPr>
+      </w:pPr>
+    </w:p>
+    <w:p>
+      <w:pPr>
+        <w:rPr>
+          <w:rFonts w:ascii="Segoe UI" w:hAnsi="Segoe UI" w:cs="Segoe UI"/>
+          <w:color w:val="F9F9F9"/>
+          <w:shd w:val="clear" w:color="auto" w:fill="171717"/>
+        </w:rPr>
+      </w:pPr>
+    </w:p>
+    <w:p>
+      <w:pPr>
+        <w:rPr>
+          <w:rFonts w:ascii="Segoe UI" w:hAnsi="Segoe UI" w:cs="Segoe UI"/>
+          <w:color w:val="F9F9F9"/>
+          <w:shd w:val="clear" w:color="auto" w:fill="171717"/>
+        </w:rPr>
+      </w:pPr>
+    </w:p>
+    <w:p>
+      <w:pPr>
+        <w:rPr>
+          <w:rFonts w:ascii="Segoe UI" w:hAnsi="Segoe UI" w:cs="Segoe UI"/>
+          <w:color w:val="F9F9F9"/>
+          <w:shd w:val="clear" w:color="auto" w:fill="171717"/>
+        </w:rPr>
+      </w:pPr>
+    </w:p>
+    <w:p>
+      <w:pPr>
+        <w:rPr>
+          <w:rFonts w:ascii="Segoe UI" w:hAnsi="Segoe UI" w:cs="Segoe UI"/>
+          <w:color w:val="F9F9F9"/>
+          <w:shd w:val="clear" w:color="auto" w:fill="171717"/>
+        </w:rPr>
+      </w:pPr>
+    </w:p>
+    <w:p>
+      <w:pPr>
+        <w:rPr>
+          <w:rFonts w:ascii="Segoe UI" w:hAnsi="Segoe UI" w:cs="Segoe UI"/>
+          <w:color w:val="F9F9F9"/>
+          <w:shd w:val="clear" w:color="auto" w:fill="171717"/>
+        </w:rPr>
+      </w:pPr>
+    </w:p>
+    <w:p>
+      <w:pPr>
+        <w:rPr>
+          <w:rFonts w:ascii="Segoe UI" w:hAnsi="Segoe UI" w:cs="Segoe UI"/>
+          <w:color w:val="F9F9F9"/>
+          <w:shd w:val="clear" w:color="auto" w:fill="171717"/>
+        </w:rPr>
+      </w:pPr>
+    </w:p>
+    <w:p>
+      <w:pPr>
+        <w:rPr>
+          <w:rFonts w:ascii="Segoe UI" w:hAnsi="Segoe UI" w:cs="Segoe UI"/>
+          <w:color w:val="F9F9F9"/>
+          <w:shd w:val="clear" w:color="auto" w:fill="171717"/>
+        </w:rPr>
+      </w:pPr>
+    </w:p>
+    <w:p>
+      <w:pPr>
+        <w:rPr>
+          <w:rFonts w:ascii="Segoe UI" w:hAnsi="Segoe UI" w:cs="Segoe UI"/>
+          <w:color w:val="F9F9F9"/>
+          <w:shd w:val="clear" w:color="auto" w:fill="171717"/>
+        </w:rPr>
+      </w:pPr>
+    </w:p>
+    <w:p>
+      <w:pPr>
+        <w:rPr>
+          <w:rFonts w:ascii="Segoe UI" w:hAnsi="Segoe UI" w:cs="Segoe UI"/>
+          <w:color w:val="F9F9F9"/>
+          <w:shd w:val="clear" w:color="auto" w:fill="171717"/>
+        </w:rPr>
+      </w:pPr>
+    </w:p>
+    <w:p>
+      <w:pPr>
+        <w:rPr>
+          <w:rFonts w:ascii="Segoe UI" w:hAnsi="Segoe UI" w:cs="Segoe UI"/>
+          <w:color w:val="F9F9F9"/>
+          <w:shd w:val="clear" w:color="auto" w:fill="171717"/>
+        </w:rPr>
+      </w:pPr>
+    </w:p>
+    <w:p>
+      <w:pPr>
+        <w:rPr>
+          <w:rFonts w:ascii="Segoe UI" w:hAnsi="Segoe UI" w:cs="Segoe UI"/>
+          <w:color w:val="F9F9F9"/>
+          <w:shd w:val="clear" w:color="auto" w:fill="171717"/>
+        </w:rPr>
+      </w:pPr>
+    </w:p>
+    <w:p>
+      <w:pPr>
+        <w:rPr>
+          <w:rFonts w:ascii="Segoe UI" w:hAnsi="Segoe UI" w:cs="Segoe UI"/>
+          <w:color w:val="F9F9F9"/>
+          <w:shd w:val="clear" w:color="auto" w:fill="171717"/>
+        </w:rPr>
+      </w:pPr>
+    </w:p>
+    <w:p>
+      <w:pPr>
+        <w:rPr>
+          <w:rFonts w:ascii="Segoe UI" w:hAnsi="Segoe UI" w:cs="Segoe UI"/>
+          <w:color w:val="F9F9F9"/>
+          <w:shd w:val="clear" w:color="auto" w:fill="171717"/>
+        </w:rPr>
+      </w:pPr>
+    </w:p>
+    <w:p>
+      <w:pPr>
+        <w:rPr>
+          <w:rFonts w:ascii="Segoe UI" w:hAnsi="Segoe UI" w:cs="Segoe UI"/>
+          <w:color w:val="F9F9F9"/>
+          <w:shd w:val="clear" w:color="auto" w:fill="171717"/>
+        </w:rPr>
+      </w:pPr>
+    </w:p>
+    <w:p>
+      <w:pPr>
+        <w:rPr>
+          <w:rFonts w:ascii="Segoe UI" w:hAnsi="Segoe UI" w:cs="Segoe UI"/>
+          <w:color w:val="F9F9F9"/>
+          <w:shd w:val="clear" w:color="auto" w:fill="171717"/>
+        </w:rPr>
+      </w:pPr>
+    </w:p>
+    <w:p>
+      <w:pPr>
+        <w:rPr>
+          <w:rFonts w:ascii="Segoe UI" w:hAnsi="Segoe UI" w:cs="Segoe UI"/>
+          <w:color w:val="F9F9F9"/>
+          <w:shd w:val="clear" w:color="auto" w:fill="171717"/>
+        </w:rPr>
+      </w:pPr>
+    </w:p>
+    <w:p>
+      <w:pPr>
+        <w:rPr>
+          <w:rFonts w:ascii="Segoe UI" w:hAnsi="Segoe UI" w:cs="Segoe UI"/>
+          <w:color w:val="F9F9F9"/>
+          <w:shd w:val="clear" w:color="auto" w:fill="171717"/>
+        </w:rPr>
+      </w:pPr>
+    </w:p>
+    <w:p>
+      <w:pPr>
+        <w:rPr>
+          <w:rFonts w:ascii="Segoe UI" w:hAnsi="Segoe UI" w:cs="Segoe UI"/>
+          <w:color w:val="F9F9F9"/>
+          <w:shd w:val="clear" w:color="auto" w:fill="171717"/>
+        </w:rPr>
+      </w:pPr>
+    </w:p>
+    <w:p>
+      <w:pPr>
+        <w:rPr>
+          <w:rFonts w:ascii="Segoe UI" w:hAnsi="Segoe UI" w:cs="Segoe UI"/>
+          <w:color w:val="F9F9F9"/>
+          <w:shd w:val="clear" w:color="auto" w:fill="171717"/>
+        </w:rPr>
+      </w:pPr>
+    </w:p>
+    <w:p>
+      <w:pPr>
+        <w:rPr>
+          <w:rFonts w:ascii="Segoe UI" w:hAnsi="Segoe UI" w:cs="Segoe UI"/>
+          <w:color w:val="F9F9F9"/>
+          <w:shd w:val="clear" w:color="auto" w:fill="171717"/>
+        </w:rPr>
+      </w:pPr>
+    </w:p>
+    <w:p>
+      <w:pPr>
+        <w:rPr>
+          <w:rFonts w:ascii="Segoe UI" w:hAnsi="Segoe UI" w:cs="Segoe UI"/>
+          <w:color w:val="F9F9F9"/>
+          <w:shd w:val="clear" w:color="auto" w:fill="171717"/>
+        </w:rPr>
+      </w:pPr>
+    </w:p>
+    <w:p>
+      <w:pPr>
+        <w:rPr>
+          <w:rFonts w:ascii="Segoe UI" w:hAnsi="Segoe UI" w:cs="Segoe UI"/>
+          <w:color w:val="F9F9F9"/>
+          <w:shd w:val="clear" w:color="auto" w:fill="171717"/>
+        </w:rPr>
+      </w:pPr>
+    </w:p>
+    <w:p>
+      <w:pPr>
+        <w:rPr>
+          <w:rFonts w:ascii="Segoe UI" w:hAnsi="Segoe UI" w:cs="Segoe UI"/>
+          <w:color w:val="F9F9F9"/>
+          <w:shd w:val="clear" w:color="auto" w:fill="171717"/>
+        </w:rPr>
+      </w:pPr>
+    </w:p>
+    <w:p>
+      <w:pPr>
+        <w:rPr>
+          <w:rFonts w:ascii="Segoe UI" w:hAnsi="Segoe UI" w:cs="Segoe UI"/>
+          <w:color w:val="F9F9F9"/>
+          <w:shd w:val="clear" w:color="auto" w:fill="171717"/>
+        </w:rPr>
+      </w:pPr>
+    </w:p>
+    <w:p>
+      <w:pPr>
+        <w:rPr>
+          <w:rFonts w:ascii="Segoe UI" w:hAnsi="Segoe UI" w:cs="Segoe UI"/>
+          <w:color w:val="F9F9F9"/>
+          <w:shd w:val="clear" w:color="auto" w:fill="171717"/>
+        </w:rPr>
+      </w:pPr>
+    </w:p>
+    <w:p>
+      <w:pPr>
+        <w:rPr>
+          <w:rFonts w:ascii="Segoe UI" w:hAnsi="Segoe UI" w:cs="Segoe UI"/>
+          <w:color w:val="F9F9F9"/>
+          <w:shd w:val="clear" w:color="auto" w:fill="171717"/>
+        </w:rPr>
+      </w:pPr>
+    </w:p>
+    <w:p>
+      <w:pPr>
+        <w:rPr>
+          <w:rFonts w:ascii="Segoe UI" w:hAnsi="Segoe UI" w:cs="Segoe UI"/>
+          <w:color w:val="F9F9F9"/>
+          <w:shd w:val="clear" w:color="auto" w:fill="171717"/>
+        </w:rPr>
+      </w:pPr>
+    </w:p>
+    <w:p>
+      <w:pPr>
+        <w:rPr>
+          <w:rFonts w:ascii="Segoe UI" w:hAnsi="Segoe UI" w:cs="Segoe UI"/>
+          <w:color w:val="F9F9F9"/>
+          <w:shd w:val="clear" w:color="auto" w:fill="171717"/>
+        </w:rPr>
+      </w:pPr>
+    </w:p>
+    <w:p>
+      <w:pPr>
+        <w:rPr>
+          <w:rFonts w:ascii="Segoe UI" w:hAnsi="Segoe UI" w:cs="Segoe UI"/>
+          <w:color w:val="F9F9F9"/>
+          <w:shd w:val="clear" w:color="auto" w:fill="171717"/>
+        </w:rPr>
+      </w:pPr>
+    </w:p>
+    <w:p>
+      <w:pPr>
+        <w:rPr>
+          <w:rFonts w:ascii="Segoe UI" w:hAnsi="Segoe UI" w:cs="Segoe UI"/>
+          <w:color w:val="F9F9F9"/>
+          <w:shd w:val="clear" w:color="auto" w:fill="171717"/>
+        </w:rPr>
+      </w:pPr>
+    </w:p>
+    <w:p>
+      <w:pPr>
+        <w:rPr>
+          <w:rFonts w:ascii="Segoe UI" w:hAnsi="Segoe UI" w:cs="Segoe UI"/>
+          <w:color w:val="F9F9F9"/>
+          <w:shd w:val="clear" w:color="auto" w:fill="171717"/>
+        </w:rPr>
+      </w:pPr>
+    </w:p>
+    <w:p>
+      <w:pPr>
+        <w:rPr>
+          <w:rFonts w:ascii="Segoe UI" w:hAnsi="Segoe UI" w:cs="Segoe UI"/>
+          <w:color w:val="F9F9F9"/>
+          <w:shd w:val="clear" w:color="auto" w:fill="171717"/>
+        </w:rPr>
+      </w:pPr>
+    </w:p>
+    <w:p>
+      <w:pPr>
+        <w:rPr>
+          <w:rFonts w:ascii="Segoe UI" w:hAnsi="Segoe UI" w:cs="Segoe UI"/>
+          <w:color w:val="F9F9F9"/>
+          <w:shd w:val="clear" w:color="auto" w:fill="171717"/>
+        </w:rPr>
+      </w:pPr>
+    </w:p>
+    <w:p>
+      <w:pPr>
+        <w:rPr>
+          <w:rFonts w:ascii="Segoe UI" w:hAnsi="Segoe UI" w:cs="Segoe UI"/>
+          <w:color w:val="F9F9F9"/>
+          <w:shd w:val="clear" w:color="auto" w:fill="171717"/>
+        </w:rPr>
+      </w:pPr>
+    </w:p>
+    <w:p>
+      <w:pPr>
+        <w:rPr>
+          <w:rFonts w:ascii="Segoe UI" w:hAnsi="Segoe UI" w:cs="Segoe UI"/>
+          <w:color w:val="F9F9F9"/>
+          <w:shd w:val="clear" w:color="auto" w:fill="171717"/>
+        </w:rPr>
+      </w:pPr>
+    </w:p>
+    <w:p>
+      <w:pPr>
+        <w:rPr>
+          <w:rFonts w:ascii="Segoe UI" w:hAnsi="Segoe UI" w:cs="Segoe UI"/>
+          <w:color w:val="F9F9F9"/>
+          <w:shd w:val="clear" w:color="auto" w:fill="171717"/>
+        </w:rPr>
+      </w:pPr>
+    </w:p>
+    <w:p>
+      <w:pPr>
+        <w:rPr>
+          <w:rFonts w:ascii="Segoe UI" w:hAnsi="Segoe UI" w:cs="Segoe UI"/>
+          <w:color w:val="F9F9F9"/>
+          <w:shd w:val="clear" w:color="auto" w:fill="171717"/>
+        </w:rPr>
+      </w:pPr>
+    </w:p>
+    <w:p>
+      <w:pPr>
+        <w:rPr>
+          <w:rFonts w:ascii="Segoe UI" w:hAnsi="Segoe UI" w:cs="Segoe UI"/>
+          <w:color w:val="F9F9F9"/>
+          <w:shd w:val="clear" w:color="auto" w:fill="171717"/>
+        </w:rPr>
+      </w:pPr>
+    </w:p>
+    <w:p>
+      <w:pPr>
+        <w:rPr>
+          <w:rFonts w:ascii="Segoe UI" w:hAnsi="Segoe UI" w:cs="Segoe UI"/>
+          <w:color w:val="F9F9F9"/>
+          <w:shd w:val="clear" w:color="auto" w:fill="171717"/>
+        </w:rPr>
+      </w:pPr>
+    </w:p>
+    <w:p>
+      <w:pPr>
+        <w:rPr>
+          <w:rFonts w:ascii="Segoe UI" w:hAnsi="Segoe UI" w:cs="Segoe UI"/>
+          <w:color w:val="F9F9F9"/>
+          <w:shd w:val="clear" w:color="auto" w:fill="171717"/>
+        </w:rPr>
+      </w:pPr>
+    </w:p>
+    <w:p>
+      <w:pPr>
+        <w:rPr>
+          <w:rFonts w:ascii="Segoe UI" w:hAnsi="Segoe UI" w:cs="Segoe UI"/>
+          <w:color w:val="F9F9F9"/>
+          <w:shd w:val="clear" w:color="auto" w:fill="171717"/>
+        </w:rPr>
+      </w:pPr>
+    </w:p>
+    <w:p>
+      <w:pPr>
+        <w:rPr>
+          <w:rFonts w:ascii="Segoe UI" w:hAnsi="Segoe UI" w:cs="Segoe UI"/>
+          <w:color w:val="F9F9F9"/>
+          <w:shd w:val="clear" w:color="auto" w:fill="171717"/>
+        </w:rPr>
+      </w:pPr>
+    </w:p>
+    <w:p>
+      <w:pPr>
+        <w:rPr>
+          <w:rFonts w:ascii="Segoe UI" w:hAnsi="Segoe UI" w:cs="Segoe UI"/>
+          <w:color w:val="F9F9F9"/>
+          <w:shd w:val="clear" w:color="auto" w:fill="171717"/>
+        </w:rPr>
+      </w:pPr>
+    </w:p>
+    <w:p>
+      <w:pPr>
+        <w:rPr>
+          <w:rFonts w:ascii="Segoe UI" w:hAnsi="Segoe UI" w:cs="Segoe UI"/>
+          <w:color w:val="F9F9F9"/>
+          <w:shd w:val="clear" w:color="auto" w:fill="171717"/>
+        </w:rPr>
+      </w:pPr>
+    </w:p>
+    <w:p>
+      <w:pPr>
+        <w:rPr>
+          <w:rFonts w:ascii="Segoe UI" w:hAnsi="Segoe UI" w:cs="Segoe UI"/>
+          <w:color w:val="F9F9F9"/>
+          <w:shd w:val="clear" w:color="auto" w:fill="171717"/>
+        </w:rPr>
+      </w:pPr>
+    </w:p>
+    <w:p>
+      <w:pPr>
+        <w:rPr>
+          <w:rFonts w:ascii="Segoe UI" w:hAnsi="Segoe UI" w:cs="Segoe UI"/>
+          <w:color w:val="F9F9F9"/>
+          <w:shd w:val="clear" w:color="auto" w:fill="171717"/>
+        </w:rPr>
+      </w:pPr>
+    </w:p>
+    <w:p>
+      <w:pPr>
+        <w:rPr>
+          <w:rFonts w:ascii="Segoe UI" w:hAnsi="Segoe UI" w:cs="Segoe UI"/>
+          <w:color w:val="F9F9F9"/>
+          <w:shd w:val="clear" w:color="auto" w:fill="171717"/>
+        </w:rPr>
+      </w:pPr>
+    </w:p>
+    <w:p>
+      <w:pPr>
+        <w:rPr>
+          <w:rFonts w:ascii="Segoe UI" w:hAnsi="Segoe UI" w:cs="Segoe UI"/>
+          <w:color w:val="F9F9F9"/>
+          <w:shd w:val="clear" w:color="auto" w:fill="171717"/>
+        </w:rPr>
+      </w:pPr>
+    </w:p>
+    <w:p>
+      <w:pPr>
+        <w:rPr>
+          <w:rFonts w:ascii="Segoe UI" w:hAnsi="Segoe UI" w:cs="Segoe UI"/>
+          <w:color w:val="F9F9F9"/>
+          <w:shd w:val="clear" w:color="auto" w:fill="171717"/>
+        </w:rPr>
+      </w:pPr>
+    </w:p>
+    <w:p>
+      <w:pPr>
+        <w:rPr>
+          <w:rFonts w:ascii="Segoe UI" w:hAnsi="Segoe UI" w:cs="Segoe UI"/>
+          <w:color w:val="F9F9F9"/>
+          <w:shd w:val="clear" w:color="auto" w:fill="171717"/>
         </w:rPr>
       </w:pPr>
     </w:p>
@@ -4148,7 +5543,7 @@
   <w:style w:type="paragraph" w:default="1" w:styleId="Normal">
     <w:name w:val="Normal"/>
     <w:qFormat/>
-    <w:rsid w:val="00F60AD7"/>
+    <w:rsid w:val="0089696C"/>
   </w:style>
   <w:style w:type="paragraph" w:styleId="Heading1">
     <w:name w:val="heading 1"/>
@@ -4175,7 +5570,6 @@
   <w:style w:type="character" w:default="1" w:styleId="DefaultParagraphFont">
     <w:name w:val="Default Paragraph Font"/>
     <w:uiPriority w:val="1"/>
-    <w:semiHidden/>
     <w:unhideWhenUsed/>
   </w:style>
   <w:style w:type="table" w:default="1" w:styleId="TableNormal">
@@ -4282,6 +5676,19 @@
     <w:link w:val="Footer"/>
     <w:uiPriority w:val="99"/>
     <w:rsid w:val="00E30464"/>
+  </w:style>
+  <w:style w:type="character" w:styleId="HTMLCode">
+    <w:name w:val="HTML Code"/>
+    <w:basedOn w:val="DefaultParagraphFont"/>
+    <w:uiPriority w:val="99"/>
+    <w:semiHidden/>
+    <w:unhideWhenUsed/>
+    <w:rsid w:val="008342DC"/>
+    <w:rPr>
+      <w:rFonts w:ascii="Courier New" w:eastAsia="Times New Roman" w:hAnsi="Courier New" w:cs="Courier New"/>
+      <w:sz w:val="20"/>
+      <w:szCs w:val="20"/>
+    </w:rPr>
   </w:style>
 </w:styles>
 </file>

</xml_diff>

<commit_message>
updated  Admin dashboard access pannel
</commit_message>
<xml_diff>
--- a/New Microsoft Word Document.docx
+++ b/New Microsoft Word Document.docx
@@ -36,7 +36,6 @@
         <w:t xml:space="preserve">Creating </w:t>
       </w:r>
       <w:proofErr w:type="spellStart"/>
-      <w:proofErr w:type="gramStart"/>
       <w:r>
         <w:rPr>
           <w:sz w:val="32"/>
@@ -46,7 +45,6 @@
         <w:t>package.json</w:t>
       </w:r>
       <w:proofErr w:type="spellEnd"/>
-      <w:proofErr w:type="gramEnd"/>
       <w:r>
         <w:rPr>
           <w:sz w:val="32"/>
@@ -141,7 +139,6 @@
         <w:t xml:space="preserve"> in </w:t>
       </w:r>
       <w:proofErr w:type="spellStart"/>
-      <w:proofErr w:type="gramStart"/>
       <w:r>
         <w:rPr>
           <w:sz w:val="32"/>
@@ -151,7 +148,6 @@
         <w:t>package.json</w:t>
       </w:r>
       <w:proofErr w:type="spellEnd"/>
-      <w:proofErr w:type="gramEnd"/>
     </w:p>
     <w:p>
       <w:pPr>
@@ -187,7 +183,6 @@
         <w:t xml:space="preserve">Done More required changes in </w:t>
       </w:r>
       <w:proofErr w:type="spellStart"/>
-      <w:proofErr w:type="gramStart"/>
       <w:r>
         <w:rPr>
           <w:sz w:val="32"/>
@@ -197,7 +192,6 @@
         <w:t>package.json</w:t>
       </w:r>
       <w:proofErr w:type="spellEnd"/>
-      <w:proofErr w:type="gramEnd"/>
     </w:p>
     <w:p>
       <w:pPr>
@@ -442,25 +436,7 @@
           <w:szCs w:val="32"/>
           <w:lang w:val="en-US"/>
         </w:rPr>
-        <w:t xml:space="preserve"> config = file </w:t>
-      </w:r>
-      <w:proofErr w:type="gramStart"/>
-      <w:r>
-        <w:rPr>
-          <w:sz w:val="32"/>
-          <w:szCs w:val="32"/>
-          <w:lang w:val="en-US"/>
-        </w:rPr>
-        <w:t>db.js  for</w:t>
-      </w:r>
-      <w:proofErr w:type="gramEnd"/>
-      <w:r>
-        <w:rPr>
-          <w:sz w:val="32"/>
-          <w:szCs w:val="32"/>
-          <w:lang w:val="en-US"/>
-        </w:rPr>
-        <w:t xml:space="preserve"> database connection export the function</w:t>
+        <w:t xml:space="preserve"> config = file db.js  for database connection export the function</w:t>
       </w:r>
     </w:p>
     <w:p>
@@ -523,23 +499,13 @@
         <w:t xml:space="preserve">Create folder </w:t>
       </w:r>
       <w:proofErr w:type="spellStart"/>
-      <w:proofErr w:type="gramStart"/>
-      <w:r>
-        <w:rPr>
-          <w:sz w:val="32"/>
-          <w:szCs w:val="32"/>
-          <w:lang w:val="en-US"/>
-        </w:rPr>
-        <w:t>routes,helpers</w:t>
-      </w:r>
-      <w:proofErr w:type="gramEnd"/>
-      <w:r>
-        <w:rPr>
-          <w:sz w:val="32"/>
-          <w:szCs w:val="32"/>
-          <w:lang w:val="en-US"/>
-        </w:rPr>
-        <w:t>,model</w:t>
+      <w:r>
+        <w:rPr>
+          <w:sz w:val="32"/>
+          <w:szCs w:val="32"/>
+          <w:lang w:val="en-US"/>
+        </w:rPr>
+        <w:t>routes,helpers,model</w:t>
       </w:r>
       <w:r>
         <w:rPr>
@@ -704,33 +670,15 @@
           <w:szCs w:val="32"/>
           <w:lang w:val="en-US"/>
         </w:rPr>
-        <w:t xml:space="preserve">We use MVC </w:t>
-      </w:r>
-      <w:proofErr w:type="gramStart"/>
-      <w:r>
-        <w:rPr>
-          <w:sz w:val="32"/>
-          <w:szCs w:val="32"/>
-          <w:lang w:val="en-US"/>
-        </w:rPr>
-        <w:t xml:space="preserve">pattern </w:t>
-      </w:r>
-      <w:r>
-        <w:rPr>
-          <w:sz w:val="32"/>
-          <w:szCs w:val="32"/>
-          <w:lang w:val="en-US"/>
-        </w:rPr>
-        <w:t xml:space="preserve"> file</w:t>
-      </w:r>
-      <w:proofErr w:type="gramEnd"/>
-      <w:r>
-        <w:rPr>
-          <w:sz w:val="32"/>
-          <w:szCs w:val="32"/>
-          <w:lang w:val="en-US"/>
-        </w:rPr>
-        <w:t xml:space="preserve"> </w:t>
+        <w:t xml:space="preserve">We use MVC pattern </w:t>
+      </w:r>
+      <w:r>
+        <w:rPr>
+          <w:sz w:val="32"/>
+          <w:szCs w:val="32"/>
+          <w:lang w:val="en-US"/>
+        </w:rPr>
+        <w:t xml:space="preserve"> file </w:t>
       </w:r>
       <w:r>
         <w:rPr>
@@ -771,37 +719,7 @@
           <w:lang w:eastAsia="en-IN"/>
           <w14:ligatures w14:val="none"/>
         </w:rPr>
-        <w:t>Model-View-</w:t>
-      </w:r>
-      <w:proofErr w:type="gramStart"/>
-      <w:r>
-        <w:rPr>
-          <w:rFonts w:ascii="Arial" w:eastAsia="Times New Roman" w:hAnsi="Arial" w:cs="Arial"/>
-          <w:b/>
-          <w:bCs/>
-          <w:color w:val="FFFFFF"/>
-          <w:kern w:val="36"/>
-          <w:sz w:val="42"/>
-          <w:szCs w:val="42"/>
-          <w:lang w:eastAsia="en-IN"/>
-          <w14:ligatures w14:val="none"/>
-        </w:rPr>
-        <w:t>Controller(</w:t>
-      </w:r>
-      <w:proofErr w:type="gramEnd"/>
-      <w:r>
-        <w:rPr>
-          <w:rFonts w:ascii="Arial" w:eastAsia="Times New Roman" w:hAnsi="Arial" w:cs="Arial"/>
-          <w:b/>
-          <w:bCs/>
-          <w:color w:val="FFFFFF"/>
-          <w:kern w:val="36"/>
-          <w:sz w:val="42"/>
-          <w:szCs w:val="42"/>
-          <w:lang w:eastAsia="en-IN"/>
-          <w14:ligatures w14:val="none"/>
-        </w:rPr>
-        <w:t>MVC) architecture for Node applications</w:t>
+        <w:t>Model-View-Controller(MVC) architecture for Node applications</w:t>
       </w:r>
     </w:p>
     <w:p>
@@ -998,7 +916,6 @@
         <w:t xml:space="preserve"> </w:t>
       </w:r>
       <w:proofErr w:type="spellStart"/>
-      <w:proofErr w:type="gramStart"/>
       <w:r>
         <w:rPr>
           <w:sz w:val="32"/>
@@ -1014,16 +931,7 @@
           <w:szCs w:val="32"/>
           <w:lang w:val="en-US"/>
         </w:rPr>
-        <w:t xml:space="preserve">  (</w:t>
-      </w:r>
-      <w:proofErr w:type="gramEnd"/>
-      <w:r>
-        <w:rPr>
-          <w:sz w:val="32"/>
-          <w:szCs w:val="32"/>
-          <w:lang w:val="en-US"/>
-        </w:rPr>
-        <w:t>see documentation if needed)</w:t>
+        <w:t xml:space="preserve">  (see documentation if needed)</w:t>
       </w:r>
       <w:r>
         <w:rPr>
@@ -1406,237 +1314,219 @@
           <w:szCs w:val="32"/>
           <w:lang w:val="en-US"/>
         </w:rPr>
+        <w:t xml:space="preserve"> do  </w:t>
+      </w:r>
+      <w:proofErr w:type="spellStart"/>
+      <w:r>
+        <w:rPr>
+          <w:sz w:val="32"/>
+          <w:szCs w:val="32"/>
+          <w:lang w:val="en-US"/>
+        </w:rPr>
+        <w:t>ctrl+dddddd</w:t>
+      </w:r>
+      <w:proofErr w:type="spellEnd"/>
+      <w:r>
+        <w:rPr>
+          <w:sz w:val="32"/>
+          <w:szCs w:val="32"/>
+          <w:lang w:val="en-US"/>
+        </w:rPr>
+        <w:t xml:space="preserve">……… for selecting all </w:t>
+      </w:r>
+      <w:proofErr w:type="spellStart"/>
+      <w:r>
+        <w:rPr>
+          <w:sz w:val="32"/>
+          <w:szCs w:val="32"/>
+          <w:lang w:val="en-US"/>
+        </w:rPr>
+        <w:t>className</w:t>
+      </w:r>
+      <w:proofErr w:type="spellEnd"/>
+      <w:r>
+        <w:rPr>
+          <w:sz w:val="32"/>
+          <w:szCs w:val="32"/>
+          <w:lang w:val="en-US"/>
+        </w:rPr>
+        <w:t xml:space="preserve"> variables at once</w:t>
+      </w:r>
+    </w:p>
+    <w:p>
+      <w:pPr>
+        <w:rPr>
+          <w:sz w:val="32"/>
+          <w:szCs w:val="32"/>
+          <w:lang w:val="en-US"/>
+        </w:rPr>
+      </w:pPr>
+      <w:proofErr w:type="spellStart"/>
+      <w:r>
+        <w:rPr>
+          <w:sz w:val="32"/>
+          <w:szCs w:val="32"/>
+          <w:lang w:val="en-US"/>
+        </w:rPr>
+        <w:t>c</w:t>
+      </w:r>
+      <w:r>
+        <w:rPr>
+          <w:sz w:val="32"/>
+          <w:szCs w:val="32"/>
+          <w:lang w:val="en-US"/>
+        </w:rPr>
+        <w:t>md</w:t>
+      </w:r>
+      <w:proofErr w:type="spellEnd"/>
+      <w:r>
+        <w:rPr>
+          <w:sz w:val="32"/>
+          <w:szCs w:val="32"/>
+          <w:lang w:val="en-US"/>
+        </w:rPr>
+        <w:t xml:space="preserve">= </w:t>
+      </w:r>
+      <w:proofErr w:type="spellStart"/>
+      <w:r>
+        <w:rPr>
+          <w:sz w:val="32"/>
+          <w:szCs w:val="32"/>
+          <w:lang w:val="en-US"/>
+        </w:rPr>
+        <w:t>npm</w:t>
+      </w:r>
+      <w:proofErr w:type="spellEnd"/>
+      <w:r>
+        <w:rPr>
+          <w:sz w:val="32"/>
+          <w:szCs w:val="32"/>
+          <w:lang w:val="en-US"/>
+        </w:rPr>
+        <w:t xml:space="preserve"> install react-icons </w:t>
+      </w:r>
+    </w:p>
+    <w:p>
+      <w:pPr>
+        <w:rPr>
+          <w:sz w:val="32"/>
+          <w:szCs w:val="32"/>
+          <w:lang w:val="en-US"/>
+        </w:rPr>
+      </w:pPr>
+    </w:p>
+    <w:p>
+      <w:pPr>
+        <w:rPr>
+          <w:sz w:val="32"/>
+          <w:szCs w:val="32"/>
+          <w:lang w:val="en-US"/>
+        </w:rPr>
+      </w:pPr>
+      <w:r>
+        <w:rPr>
+          <w:sz w:val="32"/>
+          <w:szCs w:val="32"/>
+          <w:lang w:val="en-US"/>
+        </w:rPr>
+        <w:t>Video 9</w:t>
+      </w:r>
+    </w:p>
+    <w:p>
+      <w:pPr>
+        <w:rPr>
+          <w:sz w:val="32"/>
+          <w:szCs w:val="32"/>
+          <w:lang w:val="en-US"/>
+        </w:rPr>
+      </w:pPr>
+      <w:r>
+        <w:rPr>
+          <w:sz w:val="32"/>
+          <w:szCs w:val="32"/>
+          <w:lang w:val="en-US"/>
+        </w:rPr>
+        <w:t xml:space="preserve">SEO </w:t>
+      </w:r>
+    </w:p>
+    <w:p>
+      <w:pPr>
+        <w:rPr>
+          <w:sz w:val="32"/>
+          <w:szCs w:val="32"/>
+          <w:lang w:val="en-US"/>
+        </w:rPr>
+      </w:pPr>
+      <w:r>
+        <w:rPr>
+          <w:sz w:val="32"/>
+          <w:szCs w:val="32"/>
+          <w:lang w:val="en-US"/>
+        </w:rPr>
+        <w:t>React by default have no support for SEO it depends on 3</w:t>
+      </w:r>
+      <w:r>
+        <w:rPr>
+          <w:sz w:val="32"/>
+          <w:szCs w:val="32"/>
+          <w:vertAlign w:val="superscript"/>
+          <w:lang w:val="en-US"/>
+        </w:rPr>
+        <w:t>rd</w:t>
+      </w:r>
+      <w:r>
+        <w:rPr>
+          <w:sz w:val="32"/>
+          <w:szCs w:val="32"/>
+          <w:lang w:val="en-US"/>
+        </w:rPr>
+        <w:t xml:space="preserve"> party apps</w:t>
+      </w:r>
+    </w:p>
+    <w:p>
+      <w:pPr>
+        <w:rPr>
+          <w:sz w:val="32"/>
+          <w:szCs w:val="32"/>
+          <w:lang w:val="en-US"/>
+        </w:rPr>
+      </w:pPr>
+      <w:proofErr w:type="spellStart"/>
+      <w:r>
+        <w:rPr>
+          <w:sz w:val="32"/>
+          <w:szCs w:val="32"/>
+          <w:lang w:val="en-US"/>
+        </w:rPr>
+        <w:t>Cmd</w:t>
+      </w:r>
+      <w:proofErr w:type="spellEnd"/>
+      <w:r>
+        <w:rPr>
+          <w:sz w:val="32"/>
+          <w:szCs w:val="32"/>
+          <w:lang w:val="en-US"/>
+        </w:rPr>
+        <w:t xml:space="preserve"> = </w:t>
+      </w:r>
+      <w:proofErr w:type="spellStart"/>
+      <w:r>
+        <w:rPr>
+          <w:sz w:val="32"/>
+          <w:szCs w:val="32"/>
+          <w:lang w:val="en-US"/>
+        </w:rPr>
+        <w:t>npm</w:t>
+      </w:r>
+      <w:proofErr w:type="spellEnd"/>
+      <w:r>
+        <w:rPr>
+          <w:sz w:val="32"/>
+          <w:szCs w:val="32"/>
+          <w:lang w:val="en-US"/>
+        </w:rPr>
         <w:t xml:space="preserve"> </w:t>
       </w:r>
-      <w:proofErr w:type="gramStart"/>
-      <w:r>
-        <w:rPr>
-          <w:sz w:val="32"/>
-          <w:szCs w:val="32"/>
-          <w:lang w:val="en-US"/>
-        </w:rPr>
-        <w:t xml:space="preserve">do  </w:t>
-      </w:r>
-      <w:proofErr w:type="spellStart"/>
-      <w:r>
-        <w:rPr>
-          <w:sz w:val="32"/>
-          <w:szCs w:val="32"/>
-          <w:lang w:val="en-US"/>
-        </w:rPr>
-        <w:t>ctrl</w:t>
-      </w:r>
-      <w:proofErr w:type="gramEnd"/>
-      <w:r>
-        <w:rPr>
-          <w:sz w:val="32"/>
-          <w:szCs w:val="32"/>
-          <w:lang w:val="en-US"/>
-        </w:rPr>
-        <w:t>+dddddd</w:t>
-      </w:r>
-      <w:proofErr w:type="spellEnd"/>
-      <w:r>
-        <w:rPr>
-          <w:sz w:val="32"/>
-          <w:szCs w:val="32"/>
-          <w:lang w:val="en-US"/>
-        </w:rPr>
-        <w:t xml:space="preserve">……… for selecting all </w:t>
-      </w:r>
-      <w:proofErr w:type="spellStart"/>
-      <w:r>
-        <w:rPr>
-          <w:sz w:val="32"/>
-          <w:szCs w:val="32"/>
-          <w:lang w:val="en-US"/>
-        </w:rPr>
-        <w:t>className</w:t>
-      </w:r>
-      <w:proofErr w:type="spellEnd"/>
-      <w:r>
-        <w:rPr>
-          <w:sz w:val="32"/>
-          <w:szCs w:val="32"/>
-          <w:lang w:val="en-US"/>
-        </w:rPr>
-        <w:t xml:space="preserve"> variables at once</w:t>
-      </w:r>
-    </w:p>
-    <w:p>
-      <w:pPr>
-        <w:rPr>
-          <w:sz w:val="32"/>
-          <w:szCs w:val="32"/>
-          <w:lang w:val="en-US"/>
-        </w:rPr>
-      </w:pPr>
-      <w:proofErr w:type="spellStart"/>
-      <w:r>
-        <w:rPr>
-          <w:sz w:val="32"/>
-          <w:szCs w:val="32"/>
-          <w:lang w:val="en-US"/>
-        </w:rPr>
-        <w:t>c</w:t>
-      </w:r>
-      <w:r>
-        <w:rPr>
-          <w:sz w:val="32"/>
-          <w:szCs w:val="32"/>
-          <w:lang w:val="en-US"/>
-        </w:rPr>
-        <w:t>md</w:t>
-      </w:r>
-      <w:proofErr w:type="spellEnd"/>
-      <w:r>
-        <w:rPr>
-          <w:sz w:val="32"/>
-          <w:szCs w:val="32"/>
-          <w:lang w:val="en-US"/>
-        </w:rPr>
-        <w:t xml:space="preserve">= </w:t>
-      </w:r>
-      <w:proofErr w:type="spellStart"/>
-      <w:r>
-        <w:rPr>
-          <w:sz w:val="32"/>
-          <w:szCs w:val="32"/>
-          <w:lang w:val="en-US"/>
-        </w:rPr>
-        <w:t>npm</w:t>
-      </w:r>
-      <w:proofErr w:type="spellEnd"/>
-      <w:r>
-        <w:rPr>
-          <w:sz w:val="32"/>
-          <w:szCs w:val="32"/>
-          <w:lang w:val="en-US"/>
-        </w:rPr>
-        <w:t xml:space="preserve"> install react-icons </w:t>
-      </w:r>
-    </w:p>
-    <w:p>
-      <w:pPr>
-        <w:rPr>
-          <w:sz w:val="32"/>
-          <w:szCs w:val="32"/>
-          <w:lang w:val="en-US"/>
-        </w:rPr>
-      </w:pPr>
-    </w:p>
-    <w:p>
-      <w:pPr>
-        <w:rPr>
-          <w:sz w:val="32"/>
-          <w:szCs w:val="32"/>
-          <w:lang w:val="en-US"/>
-        </w:rPr>
-      </w:pPr>
-      <w:r>
-        <w:rPr>
-          <w:sz w:val="32"/>
-          <w:szCs w:val="32"/>
-          <w:lang w:val="en-US"/>
-        </w:rPr>
-        <w:t>Video 9</w:t>
-      </w:r>
-    </w:p>
-    <w:p>
-      <w:pPr>
-        <w:rPr>
-          <w:sz w:val="32"/>
-          <w:szCs w:val="32"/>
-          <w:lang w:val="en-US"/>
-        </w:rPr>
-      </w:pPr>
-      <w:r>
-        <w:rPr>
-          <w:sz w:val="32"/>
-          <w:szCs w:val="32"/>
-          <w:lang w:val="en-US"/>
-        </w:rPr>
-        <w:t xml:space="preserve">SEO </w:t>
-      </w:r>
-    </w:p>
-    <w:p>
-      <w:pPr>
-        <w:rPr>
-          <w:sz w:val="32"/>
-          <w:szCs w:val="32"/>
-          <w:lang w:val="en-US"/>
-        </w:rPr>
-      </w:pPr>
-      <w:r>
-        <w:rPr>
-          <w:sz w:val="32"/>
-          <w:szCs w:val="32"/>
-          <w:lang w:val="en-US"/>
-        </w:rPr>
-        <w:t>React by default have no support for SEO it depends on 3</w:t>
-      </w:r>
-      <w:r>
-        <w:rPr>
-          <w:sz w:val="32"/>
-          <w:szCs w:val="32"/>
-          <w:vertAlign w:val="superscript"/>
-          <w:lang w:val="en-US"/>
-        </w:rPr>
-        <w:t>rd</w:t>
-      </w:r>
-      <w:r>
-        <w:rPr>
-          <w:sz w:val="32"/>
-          <w:szCs w:val="32"/>
-          <w:lang w:val="en-US"/>
-        </w:rPr>
-        <w:t xml:space="preserve"> party apps</w:t>
-      </w:r>
-    </w:p>
-    <w:p>
-      <w:pPr>
-        <w:rPr>
-          <w:sz w:val="32"/>
-          <w:szCs w:val="32"/>
-          <w:lang w:val="en-US"/>
-        </w:rPr>
-      </w:pPr>
-      <w:proofErr w:type="spellStart"/>
-      <w:r>
-        <w:rPr>
-          <w:sz w:val="32"/>
-          <w:szCs w:val="32"/>
-          <w:lang w:val="en-US"/>
-        </w:rPr>
-        <w:t>Cmd</w:t>
-      </w:r>
-      <w:proofErr w:type="spellEnd"/>
-      <w:r>
-        <w:rPr>
-          <w:sz w:val="32"/>
-          <w:szCs w:val="32"/>
-          <w:lang w:val="en-US"/>
-        </w:rPr>
-        <w:t xml:space="preserve"> = </w:t>
-      </w:r>
-      <w:proofErr w:type="spellStart"/>
-      <w:r>
-        <w:rPr>
-          <w:sz w:val="32"/>
-          <w:szCs w:val="32"/>
-          <w:lang w:val="en-US"/>
-        </w:rPr>
-        <w:t>npm</w:t>
-      </w:r>
-      <w:proofErr w:type="spellEnd"/>
-      <w:r>
-        <w:rPr>
-          <w:sz w:val="32"/>
-          <w:szCs w:val="32"/>
-          <w:lang w:val="en-US"/>
-        </w:rPr>
-        <w:t xml:space="preserve"> </w:t>
-      </w:r>
       <w:proofErr w:type="spellStart"/>
       <w:r>
         <w:rPr>
@@ -1687,16 +1577,7 @@
           <w:szCs w:val="32"/>
           <w:lang w:val="en-US"/>
         </w:rPr>
-        <w:t xml:space="preserve">Video </w:t>
-      </w:r>
-      <w:proofErr w:type="gramStart"/>
-      <w:r>
-        <w:rPr>
-          <w:sz w:val="32"/>
-          <w:szCs w:val="32"/>
-          <w:lang w:val="en-US"/>
-        </w:rPr>
-        <w:t>10</w:t>
+        <w:t>Video 10</w:t>
       </w:r>
       <w:r>
         <w:rPr>
@@ -1706,7 +1587,6 @@
         </w:rPr>
         <w:t xml:space="preserve">  IMP</w:t>
       </w:r>
-      <w:proofErr w:type="gramEnd"/>
     </w:p>
     <w:p>
       <w:pPr>
@@ -1739,25 +1619,7 @@
           <w:szCs w:val="32"/>
           <w:lang w:val="en-US"/>
         </w:rPr>
-        <w:t xml:space="preserve">Have to avoid page </w:t>
-      </w:r>
-      <w:proofErr w:type="gramStart"/>
-      <w:r>
-        <w:rPr>
-          <w:sz w:val="32"/>
-          <w:szCs w:val="32"/>
-          <w:lang w:val="en-US"/>
-        </w:rPr>
-        <w:t>refresh  on</w:t>
-      </w:r>
-      <w:proofErr w:type="gramEnd"/>
-      <w:r>
-        <w:rPr>
-          <w:sz w:val="32"/>
-          <w:szCs w:val="32"/>
-          <w:lang w:val="en-US"/>
-        </w:rPr>
-        <w:t xml:space="preserve"> submit  =</w:t>
+        <w:t>Have to avoid page refresh  on submit  =</w:t>
       </w:r>
     </w:p>
     <w:p>
@@ -1955,7 +1817,6 @@
         </w:rPr>
       </w:pPr>
       <w:proofErr w:type="spellStart"/>
-      <w:proofErr w:type="gramStart"/>
       <w:r>
         <w:rPr>
           <w:rFonts w:ascii="Consolas" w:eastAsia="Times New Roman" w:hAnsi="Consolas" w:cs="Times New Roman"/>
@@ -1981,7 +1842,6 @@
         <w:t>preventDefault</w:t>
       </w:r>
       <w:proofErr w:type="spellEnd"/>
-      <w:proofErr w:type="gramEnd"/>
       <w:r>
         <w:rPr>
           <w:rFonts w:ascii="Consolas" w:eastAsia="Times New Roman" w:hAnsi="Consolas" w:cs="Times New Roman"/>
@@ -2046,7 +1906,6 @@
         <w:t>(</w:t>
       </w:r>
       <w:proofErr w:type="spellStart"/>
-      <w:proofErr w:type="gramStart"/>
       <w:r>
         <w:rPr>
           <w:rFonts w:ascii="Consolas" w:eastAsia="Times New Roman" w:hAnsi="Consolas" w:cs="Times New Roman"/>
@@ -2057,20 +1916,7 @@
           <w:lang w:eastAsia="en-IN"/>
           <w14:ligatures w14:val="none"/>
         </w:rPr>
-        <w:t>name,email</w:t>
-      </w:r>
-      <w:proofErr w:type="gramEnd"/>
-      <w:r>
-        <w:rPr>
-          <w:rFonts w:ascii="Consolas" w:eastAsia="Times New Roman" w:hAnsi="Consolas" w:cs="Times New Roman"/>
-          <w:color w:val="ABB2BF"/>
-          <w:kern w:val="0"/>
-          <w:sz w:val="27"/>
-          <w:szCs w:val="27"/>
-          <w:lang w:eastAsia="en-IN"/>
-          <w14:ligatures w14:val="none"/>
-        </w:rPr>
-        <w:t>,password,phone,address</w:t>
+        <w:t>name,email,password,phone,address</w:t>
       </w:r>
       <w:proofErr w:type="spellEnd"/>
       <w:r>
@@ -2348,9 +2194,9 @@
           <w:lang w:eastAsia="en-IN"/>
           <w14:ligatures w14:val="none"/>
         </w:rPr>
-        <w:t>Writing “REACT_</w:t>
-      </w:r>
-      <w:proofErr w:type="gramStart"/>
+        <w:t>Writing “REACT_APP”_</w:t>
+      </w:r>
+      <w:proofErr w:type="spellStart"/>
       <w:r>
         <w:rPr>
           <w:rFonts w:ascii="Consolas" w:eastAsia="Times New Roman" w:hAnsi="Consolas" w:cs="Times New Roman"/>
@@ -2361,10 +2207,9 @@
           <w:lang w:eastAsia="en-IN"/>
           <w14:ligatures w14:val="none"/>
         </w:rPr>
-        <w:t>APP”_</w:t>
-      </w:r>
-      <w:proofErr w:type="spellStart"/>
-      <w:proofErr w:type="gramEnd"/>
+        <w:t>youname</w:t>
+      </w:r>
+      <w:proofErr w:type="spellEnd"/>
       <w:r>
         <w:rPr>
           <w:rFonts w:ascii="Consolas" w:eastAsia="Times New Roman" w:hAnsi="Consolas" w:cs="Times New Roman"/>
@@ -2375,19 +2220,6 @@
           <w:lang w:eastAsia="en-IN"/>
           <w14:ligatures w14:val="none"/>
         </w:rPr>
-        <w:t>youname</w:t>
-      </w:r>
-      <w:proofErr w:type="spellEnd"/>
-      <w:r>
-        <w:rPr>
-          <w:rFonts w:ascii="Consolas" w:eastAsia="Times New Roman" w:hAnsi="Consolas" w:cs="Times New Roman"/>
-          <w:color w:val="BBBBBB"/>
-          <w:kern w:val="0"/>
-          <w:sz w:val="27"/>
-          <w:szCs w:val="27"/>
-          <w:lang w:eastAsia="en-IN"/>
-          <w14:ligatures w14:val="none"/>
-        </w:rPr>
         <w:t xml:space="preserve">  is the format </w:t>
       </w:r>
     </w:p>
@@ -2436,7 +2268,6 @@
         <w:t xml:space="preserve"> concurrently </w:t>
       </w:r>
       <w:proofErr w:type="spellStart"/>
-      <w:proofErr w:type="gramStart"/>
       <w:r>
         <w:rPr>
           <w:sz w:val="32"/>
@@ -2452,16 +2283,7 @@
           <w:szCs w:val="32"/>
           <w:lang w:val="en-US"/>
         </w:rPr>
-        <w:t xml:space="preserve">  =</w:t>
-      </w:r>
-      <w:proofErr w:type="gramEnd"/>
-      <w:r>
-        <w:rPr>
-          <w:sz w:val="32"/>
-          <w:szCs w:val="32"/>
-          <w:lang w:val="en-US"/>
-        </w:rPr>
-        <w:t>=  to run two servers concurrently here client and server</w:t>
+        <w:t xml:space="preserve">  ==  to run two servers concurrently here client and server</w:t>
       </w:r>
     </w:p>
     <w:p>
@@ -2631,25 +2453,7 @@
           <w:szCs w:val="32"/>
           <w:lang w:val="en-US"/>
         </w:rPr>
-        <w:t xml:space="preserve">/pages/auth/create </w:t>
-      </w:r>
-      <w:proofErr w:type="gramStart"/>
-      <w:r>
-        <w:rPr>
-          <w:sz w:val="32"/>
-          <w:szCs w:val="32"/>
-          <w:lang w:val="en-US"/>
-        </w:rPr>
-        <w:t>Login.js  =</w:t>
-      </w:r>
-      <w:proofErr w:type="gramEnd"/>
-      <w:r>
-        <w:rPr>
-          <w:sz w:val="32"/>
-          <w:szCs w:val="32"/>
-          <w:lang w:val="en-US"/>
-        </w:rPr>
-        <w:t>= for login form</w:t>
+        <w:t>/pages/auth/create Login.js  == for login form</w:t>
       </w:r>
     </w:p>
     <w:p>
@@ -3050,25 +2854,7 @@
           <w:szCs w:val="32"/>
           <w:lang w:val="en-US"/>
         </w:rPr>
-        <w:t xml:space="preserve">if a normal user tries to access dashboard </w:t>
-      </w:r>
-      <w:proofErr w:type="gramStart"/>
-      <w:r>
-        <w:rPr>
-          <w:sz w:val="32"/>
-          <w:szCs w:val="32"/>
-          <w:lang w:val="en-US"/>
-        </w:rPr>
-        <w:t>admin</w:t>
-      </w:r>
-      <w:proofErr w:type="gramEnd"/>
-      <w:r>
-        <w:rPr>
-          <w:sz w:val="32"/>
-          <w:szCs w:val="32"/>
-          <w:lang w:val="en-US"/>
-        </w:rPr>
-        <w:t xml:space="preserve"> then it will direct the user again to the homepage</w:t>
+        <w:t>if a normal user tries to access dashboard admin then it will direct the user again to the homepage</w:t>
       </w:r>
     </w:p>
     <w:p>
@@ -3178,7 +2964,6 @@
           <w:lang w:val="en-US"/>
         </w:rPr>
       </w:pPr>
-      <w:proofErr w:type="gramStart"/>
       <w:r>
         <w:rPr>
           <w:b/>
@@ -3187,112 +2972,101 @@
           <w:szCs w:val="40"/>
           <w:lang w:val="en-US"/>
         </w:rPr>
-        <w:t>API  designing</w:t>
-      </w:r>
-      <w:proofErr w:type="gramEnd"/>
+        <w:t>API  designing is done here for products</w:t>
+      </w:r>
+    </w:p>
+    <w:p>
+      <w:pPr>
+        <w:rPr>
+          <w:sz w:val="32"/>
+          <w:szCs w:val="32"/>
+          <w:lang w:val="en-US"/>
+        </w:rPr>
+      </w:pPr>
+      <w:proofErr w:type="spellStart"/>
+      <w:r>
+        <w:rPr>
+          <w:sz w:val="32"/>
+          <w:szCs w:val="32"/>
+          <w:lang w:val="en-US"/>
+        </w:rPr>
+        <w:t>npm</w:t>
+      </w:r>
+      <w:proofErr w:type="spellEnd"/>
+      <w:r>
+        <w:rPr>
+          <w:sz w:val="32"/>
+          <w:szCs w:val="32"/>
+          <w:lang w:val="en-US"/>
+        </w:rPr>
+        <w:t xml:space="preserve"> </w:t>
+      </w:r>
+      <w:proofErr w:type="spellStart"/>
+      <w:r>
+        <w:rPr>
+          <w:sz w:val="32"/>
+          <w:szCs w:val="32"/>
+          <w:lang w:val="en-US"/>
+        </w:rPr>
+        <w:t>i</w:t>
+      </w:r>
+      <w:proofErr w:type="spellEnd"/>
+      <w:r>
+        <w:rPr>
+          <w:sz w:val="32"/>
+          <w:szCs w:val="32"/>
+          <w:lang w:val="en-US"/>
+        </w:rPr>
+        <w:t xml:space="preserve"> </w:t>
+      </w:r>
+      <w:proofErr w:type="spellStart"/>
+      <w:r>
+        <w:rPr>
+          <w:sz w:val="32"/>
+          <w:szCs w:val="32"/>
+          <w:lang w:val="en-US"/>
+        </w:rPr>
+        <w:t>slugify</w:t>
+      </w:r>
+      <w:proofErr w:type="spellEnd"/>
+      <w:r>
+        <w:rPr>
+          <w:sz w:val="32"/>
+          <w:szCs w:val="32"/>
+          <w:lang w:val="en-US"/>
+        </w:rPr>
+        <w:t xml:space="preserve"> = for whitespace</w:t>
+      </w:r>
+      <w:r>
+        <w:rPr>
+          <w:sz w:val="32"/>
+          <w:szCs w:val="32"/>
+          <w:lang w:val="en-US"/>
+        </w:rPr>
+        <w:t xml:space="preserve"> type of link </w:t>
+      </w:r>
+      <w:proofErr w:type="spellStart"/>
+      <w:r>
+        <w:rPr>
+          <w:sz w:val="32"/>
+          <w:szCs w:val="32"/>
+          <w:lang w:val="en-US"/>
+        </w:rPr>
+        <w:t>eg</w:t>
+      </w:r>
+      <w:proofErr w:type="spellEnd"/>
+      <w:r>
+        <w:rPr>
+          <w:sz w:val="32"/>
+          <w:szCs w:val="32"/>
+          <w:lang w:val="en-US"/>
+        </w:rPr>
+        <w:t xml:space="preserve"> user/</w:t>
+      </w:r>
       <w:r>
         <w:rPr>
           <w:b/>
           <w:bCs/>
-          <w:sz w:val="40"/>
-          <w:szCs w:val="40"/>
-          <w:lang w:val="en-US"/>
-        </w:rPr>
-        <w:t xml:space="preserve"> is done here for products</w:t>
-      </w:r>
-    </w:p>
-    <w:p>
-      <w:pPr>
-        <w:rPr>
-          <w:sz w:val="32"/>
-          <w:szCs w:val="32"/>
-          <w:lang w:val="en-US"/>
-        </w:rPr>
-      </w:pPr>
-      <w:proofErr w:type="spellStart"/>
-      <w:r>
-        <w:rPr>
-          <w:sz w:val="32"/>
-          <w:szCs w:val="32"/>
-          <w:lang w:val="en-US"/>
-        </w:rPr>
-        <w:t>npm</w:t>
-      </w:r>
-      <w:proofErr w:type="spellEnd"/>
-      <w:r>
-        <w:rPr>
-          <w:sz w:val="32"/>
-          <w:szCs w:val="32"/>
-          <w:lang w:val="en-US"/>
-        </w:rPr>
-        <w:t xml:space="preserve"> </w:t>
-      </w:r>
-      <w:proofErr w:type="spellStart"/>
-      <w:r>
-        <w:rPr>
-          <w:sz w:val="32"/>
-          <w:szCs w:val="32"/>
-          <w:lang w:val="en-US"/>
-        </w:rPr>
-        <w:t>i</w:t>
-      </w:r>
-      <w:proofErr w:type="spellEnd"/>
-      <w:r>
-        <w:rPr>
-          <w:sz w:val="32"/>
-          <w:szCs w:val="32"/>
-          <w:lang w:val="en-US"/>
-        </w:rPr>
-        <w:t xml:space="preserve"> </w:t>
-      </w:r>
-      <w:proofErr w:type="spellStart"/>
-      <w:r>
-        <w:rPr>
-          <w:sz w:val="32"/>
-          <w:szCs w:val="32"/>
-          <w:lang w:val="en-US"/>
-        </w:rPr>
-        <w:t>slugify</w:t>
-      </w:r>
-      <w:proofErr w:type="spellEnd"/>
-      <w:r>
-        <w:rPr>
-          <w:sz w:val="32"/>
-          <w:szCs w:val="32"/>
-          <w:lang w:val="en-US"/>
-        </w:rPr>
-        <w:t xml:space="preserve"> = for whitespace</w:t>
-      </w:r>
-      <w:r>
-        <w:rPr>
-          <w:sz w:val="32"/>
-          <w:szCs w:val="32"/>
-          <w:lang w:val="en-US"/>
-        </w:rPr>
-        <w:t xml:space="preserve"> type of link </w:t>
-      </w:r>
-      <w:proofErr w:type="spellStart"/>
-      <w:r>
-        <w:rPr>
-          <w:sz w:val="32"/>
-          <w:szCs w:val="32"/>
-          <w:lang w:val="en-US"/>
-        </w:rPr>
-        <w:t>eg</w:t>
-      </w:r>
-      <w:proofErr w:type="spellEnd"/>
-      <w:r>
-        <w:rPr>
-          <w:sz w:val="32"/>
-          <w:szCs w:val="32"/>
-          <w:lang w:val="en-US"/>
-        </w:rPr>
-        <w:t xml:space="preserve"> user/</w:t>
-      </w:r>
-      <w:r>
-        <w:rPr>
-          <w:b/>
-          <w:bCs/>
           <w:sz w:val="32"/>
           <w:szCs w:val="32"/>
           <w:lang w:val="en-US"/>
@@ -3366,51 +3140,24 @@
           <w:szCs w:val="32"/>
           <w:lang w:val="en-US"/>
         </w:rPr>
-        <w:t xml:space="preserve">RESTful APIs are widely used due to their simplicity, scalability, and flexibility, making them a popular choice for building web </w:t>
-      </w:r>
-      <w:proofErr w:type="gramStart"/>
-      <w:r>
-        <w:rPr>
-          <w:sz w:val="32"/>
-          <w:szCs w:val="32"/>
-          <w:lang w:val="en-US"/>
-        </w:rPr>
-        <w:t>services</w:t>
-      </w:r>
-      <w:proofErr w:type="gramEnd"/>
-      <w:r>
-        <w:rPr>
-          <w:sz w:val="32"/>
-          <w:szCs w:val="32"/>
-          <w:lang w:val="en-US"/>
-        </w:rPr>
-        <w:t xml:space="preserve"> and integrating different systems.</w:t>
-      </w:r>
-    </w:p>
-    <w:p>
-      <w:pPr>
-        <w:rPr>
-          <w:sz w:val="32"/>
-          <w:szCs w:val="32"/>
-          <w:lang w:val="en-US"/>
-        </w:rPr>
-      </w:pPr>
-      <w:r>
-        <w:rPr>
-          <w:sz w:val="32"/>
-          <w:szCs w:val="32"/>
-          <w:lang w:val="en-US"/>
-        </w:rPr>
-        <w:t xml:space="preserve">Video </w:t>
-      </w:r>
-      <w:proofErr w:type="gramStart"/>
-      <w:r>
-        <w:rPr>
-          <w:sz w:val="32"/>
-          <w:szCs w:val="32"/>
-          <w:lang w:val="en-US"/>
-        </w:rPr>
-        <w:t>17</w:t>
+        <w:t>RESTful APIs are widely used due to their simplicity, scalability, and flexibility, making them a popular choice for building web services and integrating different systems.</w:t>
+      </w:r>
+    </w:p>
+    <w:p>
+      <w:pPr>
+        <w:rPr>
+          <w:sz w:val="32"/>
+          <w:szCs w:val="32"/>
+          <w:lang w:val="en-US"/>
+        </w:rPr>
+      </w:pPr>
+      <w:r>
+        <w:rPr>
+          <w:sz w:val="32"/>
+          <w:szCs w:val="32"/>
+          <w:lang w:val="en-US"/>
+        </w:rPr>
+        <w:t>Video 17</w:t>
       </w:r>
       <w:r>
         <w:rPr>
@@ -3428,9 +3175,130 @@
           <w:szCs w:val="48"/>
           <w:lang w:val="en-US"/>
         </w:rPr>
-        <w:t>(</w:t>
-      </w:r>
-      <w:proofErr w:type="gramEnd"/>
+        <w:t>(Hard video see more)</w:t>
+      </w:r>
+    </w:p>
+    <w:p>
+      <w:pPr>
+        <w:rPr>
+          <w:sz w:val="32"/>
+          <w:szCs w:val="32"/>
+          <w:lang w:val="en-US"/>
+        </w:rPr>
+      </w:pPr>
+      <w:r>
+        <w:rPr>
+          <w:sz w:val="32"/>
+          <w:szCs w:val="32"/>
+          <w:lang w:val="en-US"/>
+        </w:rPr>
+        <w:t>Product API</w:t>
+      </w:r>
+    </w:p>
+    <w:p>
+      <w:pPr>
+        <w:rPr>
+          <w:sz w:val="32"/>
+          <w:szCs w:val="32"/>
+          <w:lang w:val="en-US"/>
+        </w:rPr>
+      </w:pPr>
+      <w:proofErr w:type="spellStart"/>
+      <w:r>
+        <w:rPr>
+          <w:sz w:val="32"/>
+          <w:szCs w:val="32"/>
+          <w:lang w:val="en-US"/>
+        </w:rPr>
+        <w:t>npm</w:t>
+      </w:r>
+      <w:proofErr w:type="spellEnd"/>
+      <w:r>
+        <w:rPr>
+          <w:sz w:val="32"/>
+          <w:szCs w:val="32"/>
+          <w:lang w:val="en-US"/>
+        </w:rPr>
+        <w:t xml:space="preserve"> </w:t>
+      </w:r>
+      <w:proofErr w:type="spellStart"/>
+      <w:r>
+        <w:rPr>
+          <w:sz w:val="32"/>
+          <w:szCs w:val="32"/>
+          <w:lang w:val="en-US"/>
+        </w:rPr>
+        <w:t>i</w:t>
+      </w:r>
+      <w:proofErr w:type="spellEnd"/>
+      <w:r>
+        <w:rPr>
+          <w:sz w:val="32"/>
+          <w:szCs w:val="32"/>
+          <w:lang w:val="en-US"/>
+        </w:rPr>
+        <w:t xml:space="preserve"> express-formidable</w:t>
+      </w:r>
+      <w:r>
+        <w:rPr>
+          <w:sz w:val="32"/>
+          <w:szCs w:val="32"/>
+          <w:lang w:val="en-US"/>
+        </w:rPr>
+        <w:t xml:space="preserve"> = for handling photo checker</w:t>
+      </w:r>
+    </w:p>
+    <w:p>
+      <w:pPr>
+        <w:rPr>
+          <w:sz w:val="32"/>
+          <w:szCs w:val="32"/>
+          <w:lang w:val="en-US"/>
+        </w:rPr>
+      </w:pPr>
+      <w:r>
+        <w:rPr>
+          <w:sz w:val="32"/>
+          <w:szCs w:val="32"/>
+          <w:lang w:val="en-US"/>
+        </w:rPr>
+        <w:lastRenderedPageBreak/>
+        <w:t>all the CRUD on database for product operation of the backend implemented here</w:t>
+      </w:r>
+    </w:p>
+    <w:p>
+      <w:pPr>
+        <w:rPr>
+          <w:sz w:val="32"/>
+          <w:szCs w:val="32"/>
+          <w:lang w:val="en-US"/>
+        </w:rPr>
+      </w:pPr>
+    </w:p>
+    <w:p>
+      <w:pPr>
+        <w:rPr>
+          <w:sz w:val="32"/>
+          <w:szCs w:val="32"/>
+          <w:lang w:val="en-US"/>
+        </w:rPr>
+      </w:pPr>
+      <w:r>
+        <w:rPr>
+          <w:sz w:val="32"/>
+          <w:szCs w:val="32"/>
+          <w:lang w:val="en-US"/>
+        </w:rPr>
+        <w:t>video 18</w:t>
+      </w:r>
+      <w:r>
+        <w:rPr>
+          <w:sz w:val="32"/>
+          <w:szCs w:val="32"/>
+          <w:lang w:val="en-US"/>
+        </w:rPr>
+        <w:t xml:space="preserve">  </w:t>
+      </w:r>
       <w:r>
         <w:rPr>
           <w:b/>
@@ -3439,34 +3307,77 @@
           <w:szCs w:val="48"/>
           <w:lang w:val="en-US"/>
         </w:rPr>
-        <w:t>Hard video see more)</w:t>
-      </w:r>
-    </w:p>
-    <w:p>
-      <w:pPr>
-        <w:rPr>
-          <w:sz w:val="32"/>
-          <w:szCs w:val="32"/>
-          <w:lang w:val="en-US"/>
-        </w:rPr>
-      </w:pPr>
-      <w:r>
-        <w:rPr>
-          <w:sz w:val="32"/>
-          <w:szCs w:val="32"/>
-          <w:lang w:val="en-US"/>
-        </w:rPr>
-        <w:t>Product API</w:t>
-      </w:r>
-    </w:p>
-    <w:p>
-      <w:pPr>
-        <w:rPr>
-          <w:sz w:val="32"/>
-          <w:szCs w:val="32"/>
-          <w:lang w:val="en-US"/>
-        </w:rPr>
-      </w:pPr>
+        <w:t>(Hard video see more)</w:t>
+      </w:r>
+    </w:p>
+    <w:p>
+      <w:pPr>
+        <w:rPr>
+          <w:sz w:val="32"/>
+          <w:szCs w:val="32"/>
+          <w:lang w:val="en-US"/>
+        </w:rPr>
+      </w:pPr>
+      <w:r>
+        <w:rPr>
+          <w:sz w:val="32"/>
+          <w:szCs w:val="32"/>
+          <w:lang w:val="en-US"/>
+        </w:rPr>
+        <w:t>form folder created in components</w:t>
+      </w:r>
+    </w:p>
+    <w:p>
+      <w:pPr>
+        <w:rPr>
+          <w:sz w:val="32"/>
+          <w:szCs w:val="32"/>
+          <w:lang w:val="en-US"/>
+        </w:rPr>
+      </w:pPr>
+      <w:r>
+        <w:rPr>
+          <w:sz w:val="32"/>
+          <w:szCs w:val="32"/>
+          <w:lang w:val="en-US"/>
+        </w:rPr>
+        <w:t>Ant design web for components of form  16:00</w:t>
+      </w:r>
+    </w:p>
+    <w:p>
+      <w:pPr>
+        <w:rPr>
+          <w:sz w:val="32"/>
+          <w:szCs w:val="32"/>
+          <w:lang w:val="en-US"/>
+        </w:rPr>
+      </w:pPr>
+      <w:r>
+        <w:rPr>
+          <w:sz w:val="32"/>
+          <w:szCs w:val="32"/>
+          <w:lang w:val="en-US"/>
+        </w:rPr>
+        <w:t xml:space="preserve">client </w:t>
+      </w:r>
+      <w:proofErr w:type="spellStart"/>
+      <w:r>
+        <w:rPr>
+          <w:sz w:val="32"/>
+          <w:szCs w:val="32"/>
+          <w:lang w:val="en-US"/>
+        </w:rPr>
+        <w:t>cmd</w:t>
+      </w:r>
+      <w:proofErr w:type="spellEnd"/>
+      <w:r>
+        <w:rPr>
+          <w:sz w:val="32"/>
+          <w:szCs w:val="32"/>
+          <w:lang w:val="en-US"/>
+        </w:rPr>
+        <w:t xml:space="preserve"> = </w:t>
+      </w:r>
       <w:proofErr w:type="spellStart"/>
       <w:r>
         <w:rPr>
@@ -3483,94 +3394,43 @@
           <w:szCs w:val="32"/>
           <w:lang w:val="en-US"/>
         </w:rPr>
-        <w:t xml:space="preserve"> </w:t>
-      </w:r>
-      <w:proofErr w:type="spellStart"/>
-      <w:r>
-        <w:rPr>
-          <w:sz w:val="32"/>
-          <w:szCs w:val="32"/>
-          <w:lang w:val="en-US"/>
-        </w:rPr>
-        <w:t>i</w:t>
-      </w:r>
-      <w:proofErr w:type="spellEnd"/>
-      <w:r>
-        <w:rPr>
-          <w:sz w:val="32"/>
-          <w:szCs w:val="32"/>
-          <w:lang w:val="en-US"/>
-        </w:rPr>
-        <w:t xml:space="preserve"> express-formidable</w:t>
-      </w:r>
-      <w:r>
-        <w:rPr>
-          <w:sz w:val="32"/>
-          <w:szCs w:val="32"/>
-          <w:lang w:val="en-US"/>
-        </w:rPr>
-        <w:t xml:space="preserve"> = for handling photo checker</w:t>
-      </w:r>
-    </w:p>
-    <w:p>
-      <w:pPr>
-        <w:rPr>
-          <w:sz w:val="32"/>
-          <w:szCs w:val="32"/>
-          <w:lang w:val="en-US"/>
-        </w:rPr>
-      </w:pPr>
-      <w:r>
-        <w:rPr>
-          <w:sz w:val="32"/>
-          <w:szCs w:val="32"/>
-          <w:lang w:val="en-US"/>
-        </w:rPr>
-        <w:lastRenderedPageBreak/>
-        <w:t>all the CRUD on database for product operation of the backend implemented here</w:t>
-      </w:r>
-    </w:p>
-    <w:p>
-      <w:pPr>
-        <w:rPr>
-          <w:sz w:val="32"/>
-          <w:szCs w:val="32"/>
-          <w:lang w:val="en-US"/>
-        </w:rPr>
-      </w:pPr>
-    </w:p>
-    <w:p>
-      <w:pPr>
-        <w:rPr>
-          <w:sz w:val="32"/>
-          <w:szCs w:val="32"/>
-          <w:lang w:val="en-US"/>
-        </w:rPr>
-      </w:pPr>
-      <w:r>
-        <w:rPr>
-          <w:sz w:val="32"/>
-          <w:szCs w:val="32"/>
-          <w:lang w:val="en-US"/>
-        </w:rPr>
-        <w:t xml:space="preserve">video </w:t>
-      </w:r>
-      <w:proofErr w:type="gramStart"/>
-      <w:r>
-        <w:rPr>
-          <w:sz w:val="32"/>
-          <w:szCs w:val="32"/>
-          <w:lang w:val="en-US"/>
-        </w:rPr>
-        <w:t>18</w:t>
-      </w:r>
-      <w:r>
-        <w:rPr>
-          <w:sz w:val="32"/>
-          <w:szCs w:val="32"/>
-          <w:lang w:val="en-US"/>
-        </w:rPr>
-        <w:t xml:space="preserve">  </w:t>
+        <w:t xml:space="preserve"> install </w:t>
+      </w:r>
+      <w:proofErr w:type="spellStart"/>
+      <w:r>
+        <w:rPr>
+          <w:sz w:val="32"/>
+          <w:szCs w:val="32"/>
+          <w:lang w:val="en-US"/>
+        </w:rPr>
+        <w:t>antd</w:t>
+      </w:r>
+      <w:proofErr w:type="spellEnd"/>
+    </w:p>
+    <w:p>
+      <w:pPr>
+        <w:rPr>
+          <w:sz w:val="32"/>
+          <w:szCs w:val="32"/>
+          <w:lang w:val="en-US"/>
+        </w:rPr>
+      </w:pPr>
+    </w:p>
+    <w:p>
+      <w:pPr>
+        <w:rPr>
+          <w:sz w:val="32"/>
+          <w:szCs w:val="32"/>
+          <w:lang w:val="en-US"/>
+        </w:rPr>
+      </w:pPr>
+      <w:r>
+        <w:rPr>
+          <w:sz w:val="32"/>
+          <w:szCs w:val="32"/>
+          <w:lang w:val="en-US"/>
+        </w:rPr>
+        <w:t xml:space="preserve">video 19  </w:t>
       </w:r>
       <w:r>
         <w:rPr>
@@ -3580,9 +3440,570 @@
           <w:szCs w:val="48"/>
           <w:lang w:val="en-US"/>
         </w:rPr>
-        <w:t>(</w:t>
-      </w:r>
-      <w:proofErr w:type="gramEnd"/>
+        <w:t>(Hard video see more)</w:t>
+      </w:r>
+    </w:p>
+    <w:p>
+      <w:pPr>
+        <w:rPr>
+          <w:sz w:val="32"/>
+          <w:szCs w:val="32"/>
+          <w:lang w:val="en-US"/>
+        </w:rPr>
+      </w:pPr>
+      <w:r>
+        <w:rPr>
+          <w:sz w:val="32"/>
+          <w:szCs w:val="32"/>
+          <w:lang w:val="en-US"/>
+        </w:rPr>
+        <w:t>uploading photo  option for a product 10:00</w:t>
+      </w:r>
+    </w:p>
+    <w:p>
+      <w:pPr>
+        <w:rPr>
+          <w:sz w:val="32"/>
+          <w:szCs w:val="32"/>
+          <w:lang w:val="en-US"/>
+        </w:rPr>
+      </w:pPr>
+      <w:r>
+        <w:rPr>
+          <w:sz w:val="32"/>
+          <w:szCs w:val="32"/>
+          <w:lang w:val="en-US"/>
+        </w:rPr>
+        <w:t>video 20 Just see</w:t>
+      </w:r>
+    </w:p>
+    <w:p>
+      <w:pPr>
+        <w:rPr>
+          <w:sz w:val="32"/>
+          <w:szCs w:val="32"/>
+          <w:lang w:val="en-US"/>
+        </w:rPr>
+      </w:pPr>
+      <w:r>
+        <w:rPr>
+          <w:sz w:val="32"/>
+          <w:szCs w:val="32"/>
+          <w:lang w:val="en-US"/>
+        </w:rPr>
+        <w:t>video 21</w:t>
+      </w:r>
+    </w:p>
+    <w:p>
+      <w:pPr>
+        <w:rPr>
+          <w:sz w:val="32"/>
+          <w:szCs w:val="32"/>
+          <w:lang w:val="en-US"/>
+        </w:rPr>
+      </w:pPr>
+      <w:r>
+        <w:rPr>
+          <w:sz w:val="32"/>
+          <w:szCs w:val="32"/>
+          <w:lang w:val="en-US"/>
+        </w:rPr>
+        <w:t>6:21</w:t>
+      </w:r>
+    </w:p>
+    <w:p>
+      <w:pPr>
+        <w:rPr>
+          <w:sz w:val="32"/>
+          <w:szCs w:val="32"/>
+          <w:lang w:val="en-US"/>
+        </w:rPr>
+      </w:pPr>
+      <w:r>
+        <w:rPr>
+          <w:sz w:val="32"/>
+          <w:szCs w:val="32"/>
+          <w:lang w:val="en-US"/>
+        </w:rPr>
+        <w:t>Here we designed the filter and category option to work on home page important</w:t>
+      </w:r>
+    </w:p>
+    <w:p>
+      <w:pPr>
+        <w:rPr>
+          <w:sz w:val="32"/>
+          <w:szCs w:val="32"/>
+          <w:lang w:val="en-US"/>
+        </w:rPr>
+      </w:pPr>
+      <w:r>
+        <w:rPr>
+          <w:sz w:val="32"/>
+          <w:szCs w:val="32"/>
+          <w:lang w:val="en-US"/>
+        </w:rPr>
+        <w:t>Main work 22:00</w:t>
+      </w:r>
+    </w:p>
+    <w:p>
+      <w:pPr>
+        <w:rPr>
+          <w:sz w:val="32"/>
+          <w:szCs w:val="32"/>
+          <w:lang w:val="en-US"/>
+        </w:rPr>
+      </w:pPr>
+      <w:r>
+        <w:rPr>
+          <w:sz w:val="32"/>
+          <w:szCs w:val="32"/>
+          <w:lang w:val="en-US"/>
+        </w:rPr>
+        <w:t xml:space="preserve">We </w:t>
+      </w:r>
+      <w:proofErr w:type="spellStart"/>
+      <w:r>
+        <w:rPr>
+          <w:sz w:val="32"/>
+          <w:szCs w:val="32"/>
+          <w:lang w:val="en-US"/>
+        </w:rPr>
+        <w:t>can</w:t>
+      </w:r>
+      <w:r>
+        <w:rPr>
+          <w:sz w:val="32"/>
+          <w:szCs w:val="32"/>
+          <w:lang w:val="en-US"/>
+        </w:rPr>
+        <w:t>t</w:t>
+      </w:r>
+      <w:proofErr w:type="spellEnd"/>
+      <w:r>
+        <w:rPr>
+          <w:sz w:val="32"/>
+          <w:szCs w:val="32"/>
+          <w:lang w:val="en-US"/>
+        </w:rPr>
+        <w:t xml:space="preserve"> load all the products at once it will overload our </w:t>
+      </w:r>
+      <w:proofErr w:type="spellStart"/>
+      <w:r>
+        <w:rPr>
+          <w:sz w:val="32"/>
+          <w:szCs w:val="32"/>
+          <w:lang w:val="en-US"/>
+        </w:rPr>
+        <w:t>api</w:t>
+      </w:r>
+      <w:proofErr w:type="spellEnd"/>
+      <w:r>
+        <w:rPr>
+          <w:sz w:val="32"/>
+          <w:szCs w:val="32"/>
+          <w:lang w:val="en-US"/>
+        </w:rPr>
+        <w:t xml:space="preserve"> so we will apply pagination to avoid </w:t>
+      </w:r>
+      <w:r>
+        <w:rPr>
+          <w:sz w:val="32"/>
+          <w:szCs w:val="32"/>
+          <w:lang w:val="en-US"/>
+        </w:rPr>
+        <w:t>failure</w:t>
+      </w:r>
+    </w:p>
+    <w:p>
+      <w:pPr>
+        <w:rPr>
+          <w:sz w:val="32"/>
+          <w:szCs w:val="32"/>
+          <w:lang w:val="en-US"/>
+        </w:rPr>
+      </w:pPr>
+      <w:r>
+        <w:rPr>
+          <w:sz w:val="32"/>
+          <w:szCs w:val="32"/>
+          <w:lang w:val="en-US"/>
+        </w:rPr>
+        <w:t>Video 22</w:t>
+      </w:r>
+    </w:p>
+    <w:p>
+      <w:pPr>
+        <w:rPr>
+          <w:sz w:val="32"/>
+          <w:szCs w:val="32"/>
+          <w:lang w:val="en-US"/>
+        </w:rPr>
+      </w:pPr>
+      <w:r>
+        <w:rPr>
+          <w:sz w:val="32"/>
+          <w:szCs w:val="32"/>
+          <w:lang w:val="en-US"/>
+        </w:rPr>
+        <w:t xml:space="preserve"> Will try to implement search box globally</w:t>
+      </w:r>
+    </w:p>
+    <w:p>
+      <w:pPr>
+        <w:rPr>
+          <w:sz w:val="32"/>
+          <w:szCs w:val="32"/>
+          <w:lang w:val="en-US"/>
+        </w:rPr>
+      </w:pPr>
+      <w:r>
+        <w:rPr>
+          <w:sz w:val="32"/>
+          <w:szCs w:val="32"/>
+          <w:lang w:val="en-US"/>
+        </w:rPr>
+        <w:t>Create a global keyboard state to get it = context API will be us</w:t>
+      </w:r>
+      <w:r>
+        <w:rPr>
+          <w:sz w:val="32"/>
+          <w:szCs w:val="32"/>
+          <w:lang w:val="en-US"/>
+        </w:rPr>
+        <w:t>ed</w:t>
+      </w:r>
+    </w:p>
+    <w:p>
+      <w:pPr>
+        <w:rPr>
+          <w:sz w:val="32"/>
+          <w:szCs w:val="32"/>
+          <w:lang w:val="en-US"/>
+        </w:rPr>
+      </w:pPr>
+      <w:r>
+        <w:rPr>
+          <w:sz w:val="32"/>
+          <w:szCs w:val="32"/>
+        </w:rPr>
+        <w:t>React parameters are used i</w:t>
+      </w:r>
+      <w:r>
+        <w:rPr>
+          <w:sz w:val="32"/>
+          <w:szCs w:val="32"/>
+        </w:rPr>
+        <w:t>n React</w:t>
+      </w:r>
+      <w:r>
+        <w:rPr>
+          <w:sz w:val="32"/>
+          <w:szCs w:val="32"/>
+        </w:rPr>
+        <w:t xml:space="preserve"> routing, where we have parameters we need to access in the route. For example, if we had a route such as &lt;Route path=”/:id” /&gt; we could access that particular string or value in the route by calling the </w:t>
+      </w:r>
+      <w:proofErr w:type="spellStart"/>
+      <w:r>
+        <w:rPr>
+          <w:sz w:val="32"/>
+          <w:szCs w:val="32"/>
+        </w:rPr>
+        <w:t>useParams</w:t>
+      </w:r>
+      <w:proofErr w:type="spellEnd"/>
+      <w:r>
+        <w:rPr>
+          <w:sz w:val="32"/>
+          <w:szCs w:val="32"/>
+        </w:rPr>
+        <w:t xml:space="preserve"> hook. let { id } </w:t>
+      </w:r>
+      <w:r>
+        <w:rPr>
+          <w:b/>
+          <w:bCs/>
+          <w:sz w:val="32"/>
+          <w:szCs w:val="32"/>
+        </w:rPr>
+        <w:t xml:space="preserve">= </w:t>
+      </w:r>
+      <w:proofErr w:type="spellStart"/>
+      <w:r>
+        <w:rPr>
+          <w:b/>
+          <w:bCs/>
+          <w:sz w:val="32"/>
+          <w:szCs w:val="32"/>
+        </w:rPr>
+        <w:t>useParams</w:t>
+      </w:r>
+      <w:proofErr w:type="spellEnd"/>
+      <w:r>
+        <w:rPr>
+          <w:b/>
+          <w:bCs/>
+          <w:sz w:val="32"/>
+          <w:szCs w:val="32"/>
+        </w:rPr>
+        <w:t>();</w:t>
+      </w:r>
+    </w:p>
+    <w:p>
+      <w:pPr>
+        <w:rPr>
+          <w:rFonts w:ascii="Segoe UI" w:hAnsi="Segoe UI" w:cs="Segoe UI"/>
+          <w:color w:val="F9F9F9"/>
+          <w:shd w:val="clear" w:color="auto" w:fill="171717"/>
+        </w:rPr>
+      </w:pPr>
+      <w:r>
+        <w:rPr>
+          <w:rFonts w:ascii="Segoe UI" w:hAnsi="Segoe UI" w:cs="Segoe UI"/>
+          <w:color w:val="F9F9F9"/>
+          <w:shd w:val="clear" w:color="auto" w:fill="171717"/>
+        </w:rPr>
+        <w:t xml:space="preserve">The </w:t>
+      </w:r>
+      <w:r>
+        <w:rPr>
+          <w:rStyle w:val="HTMLCode"/>
+          <w:rFonts w:ascii="Ubuntu Mono" w:eastAsiaTheme="minorHAnsi" w:hAnsi="Ubuntu Mono"/>
+          <w:b/>
+          <w:bCs/>
+          <w:color w:val="F9F9F9"/>
+          <w:sz w:val="21"/>
+          <w:szCs w:val="21"/>
+          <w:bdr w:val="single" w:sz="2" w:space="0" w:color="E3E3E3" w:frame="1"/>
+          <w:shd w:val="clear" w:color="auto" w:fill="171717"/>
+        </w:rPr>
+        <w:t>$or</w:t>
+      </w:r>
+      <w:r>
+        <w:rPr>
+          <w:rFonts w:ascii="Segoe UI" w:hAnsi="Segoe UI" w:cs="Segoe UI"/>
+          <w:color w:val="F9F9F9"/>
+          <w:shd w:val="clear" w:color="auto" w:fill="171717"/>
+        </w:rPr>
+        <w:t xml:space="preserve"> operator in MongoDB is a logical operator that performs a logical OR operation on an array of two or more expressions and selects the documents that satisfy at least one of the expressions.</w:t>
+      </w:r>
+      <w:r>
+        <w:rPr>
+          <w:rFonts w:ascii="Segoe UI" w:hAnsi="Segoe UI" w:cs="Segoe UI"/>
+          <w:color w:val="F9F9F9"/>
+          <w:shd w:val="clear" w:color="auto" w:fill="171717"/>
+        </w:rPr>
+        <w:t xml:space="preserve">  </w:t>
+      </w:r>
+    </w:p>
+    <w:p>
+      <w:pPr>
+        <w:rPr>
+          <w:rFonts w:ascii="Segoe UI" w:hAnsi="Segoe UI" w:cs="Segoe UI"/>
+          <w:color w:val="F9F9F9"/>
+          <w:shd w:val="clear" w:color="auto" w:fill="171717"/>
+        </w:rPr>
+      </w:pPr>
+    </w:p>
+    <w:p>
+      <w:pPr>
+        <w:rPr>
+          <w:rFonts w:ascii="Segoe UI" w:hAnsi="Segoe UI" w:cs="Segoe UI"/>
+          <w:color w:val="F9F9F9"/>
+          <w:shd w:val="clear" w:color="auto" w:fill="171717"/>
+        </w:rPr>
+      </w:pPr>
+    </w:p>
+    <w:p>
+      <w:pPr>
+        <w:rPr>
+          <w:rFonts w:ascii="Segoe UI" w:hAnsi="Segoe UI" w:cs="Segoe UI"/>
+          <w:color w:val="F9F9F9"/>
+          <w:shd w:val="clear" w:color="auto" w:fill="171717"/>
+        </w:rPr>
+      </w:pPr>
+    </w:p>
+    <w:p>
+      <w:pPr>
+        <w:rPr>
+          <w:rFonts w:ascii="Segoe UI" w:hAnsi="Segoe UI" w:cs="Segoe UI"/>
+          <w:color w:val="F9F9F9"/>
+          <w:shd w:val="clear" w:color="auto" w:fill="171717"/>
+        </w:rPr>
+      </w:pPr>
+    </w:p>
+    <w:p>
+      <w:pPr>
+        <w:rPr>
+          <w:rFonts w:ascii="Segoe UI" w:hAnsi="Segoe UI" w:cs="Segoe UI"/>
+          <w:color w:val="F9F9F9"/>
+          <w:shd w:val="clear" w:color="auto" w:fill="171717"/>
+        </w:rPr>
+      </w:pPr>
+    </w:p>
+    <w:p>
+      <w:r>
+        <w:t xml:space="preserve">The Context API in React is a feature that allows you to share data between components without having to explicitly </w:t>
+      </w:r>
+    </w:p>
+    <w:p>
+      <w:r>
+        <w:t xml:space="preserve">pass props through every level of the component tree. It provides a way to pass data through the component tree without </w:t>
+      </w:r>
+    </w:p>
+    <w:p>
+      <w:r>
+        <w:t xml:space="preserve">having to pass props down manually at every level. This can be particularly useful for passing global data or state down </w:t>
+      </w:r>
+    </w:p>
+    <w:p>
+      <w:r>
+        <w:t>to deeply nested components.</w:t>
+      </w:r>
+    </w:p>
+    <w:p>
+      <w:r>
+        <w:t>Here's a basic overview of how the Context API works:</w:t>
+      </w:r>
+    </w:p>
+    <w:p>
+      <w:r>
+        <w:t xml:space="preserve">Create a Context: You first create a context using </w:t>
+      </w:r>
+    </w:p>
+    <w:p>
+      <w:r>
+        <w:t xml:space="preserve">the </w:t>
+      </w:r>
+      <w:proofErr w:type="spellStart"/>
+      <w:r>
+        <w:t>React.createContext</w:t>
+      </w:r>
+      <w:proofErr w:type="spellEnd"/>
+      <w:r>
+        <w:t>() function. This creates a Context object that contains a Provider and a Consumer component.</w:t>
+      </w:r>
+    </w:p>
+    <w:p>
+      <w:r>
+        <w:t>Provide Data: You wrap the part</w:t>
+      </w:r>
+      <w:r>
+        <w:t xml:space="preserve"> </w:t>
+      </w:r>
+      <w:r>
+        <w:t xml:space="preserve">of your component tree where you want to provide data with a Provider component. This Provider component accepts a value prop, </w:t>
+      </w:r>
+    </w:p>
+    <w:p>
+      <w:r>
+        <w:t>which can be any JavaScript value.</w:t>
+      </w:r>
+    </w:p>
+    <w:p>
+      <w:r>
+        <w:t>Now, regarding the difference between Context API and REST API:</w:t>
+      </w:r>
+    </w:p>
+    <w:p/>
+    <w:p>
+      <w:r>
+        <w:t xml:space="preserve">Context API is a </w:t>
+      </w:r>
+    </w:p>
+    <w:p>
+      <w:r>
+        <w:t xml:space="preserve">feature provided by React for managing state within a React application. It's used for managing application state within the client-side of </w:t>
+      </w:r>
+    </w:p>
+    <w:p>
+      <w:r>
+        <w:t>the application.</w:t>
+      </w:r>
+    </w:p>
+    <w:p/>
+    <w:p>
+      <w:r>
+        <w:t xml:space="preserve">REST API stands for Representational State Transfer and is an architectural style for designing networked applications. RESTful APIs are typically </w:t>
+      </w:r>
+    </w:p>
+    <w:p>
+      <w:r>
+        <w:t xml:space="preserve">used for communication between client-side applications (such as a React application) and server-side applications (such as a database or web server). </w:t>
+      </w:r>
+    </w:p>
+    <w:p>
+      <w:r>
+        <w:t>REST APIs allow you to perform operations like retrieving, updating, creating, and deleting resources (such as data records) over HTTP.</w:t>
+      </w:r>
+    </w:p>
+    <w:p>
+      <w:r>
+        <w:t xml:space="preserve">In summary, </w:t>
+      </w:r>
+    </w:p>
+    <w:p>
+      <w:r>
+        <w:t xml:space="preserve">Context API is used for managing state within a React application, while REST API is used for communication between client-side and </w:t>
+      </w:r>
+    </w:p>
+    <w:p>
+      <w:r>
+        <w:t>server-side applications over HTTP. They serve different purposes and are used in different parts of the application stack.</w:t>
+      </w:r>
+    </w:p>
+    <w:p/>
+    <w:p/>
+    <w:p>
+      <w:pPr>
+        <w:rPr>
+          <w:sz w:val="48"/>
+          <w:szCs w:val="48"/>
+          <w:lang w:val="en-US"/>
+        </w:rPr>
+      </w:pPr>
+      <w:r>
+        <w:rPr>
+          <w:sz w:val="48"/>
+          <w:szCs w:val="48"/>
+          <w:lang w:val="en-US"/>
+        </w:rPr>
+        <w:lastRenderedPageBreak/>
+        <w:t xml:space="preserve">Implemented similar products section </w:t>
+      </w:r>
+    </w:p>
+    <w:p>
+      <w:pPr>
+        <w:rPr>
+          <w:sz w:val="48"/>
+          <w:szCs w:val="48"/>
+          <w:lang w:val="en-US"/>
+        </w:rPr>
+      </w:pPr>
+      <w:r>
+        <w:rPr>
+          <w:sz w:val="48"/>
+          <w:szCs w:val="48"/>
+          <w:lang w:val="en-US"/>
+        </w:rPr>
+        <w:t xml:space="preserve">Video 26 </w:t>
+      </w:r>
+    </w:p>
+    <w:p>
+      <w:pPr>
+        <w:rPr>
+          <w:sz w:val="48"/>
+          <w:szCs w:val="48"/>
+          <w:lang w:val="en-US"/>
+        </w:rPr>
+      </w:pPr>
+      <w:r>
+        <w:rPr>
+          <w:sz w:val="48"/>
+          <w:szCs w:val="48"/>
+          <w:lang w:val="en-US"/>
+        </w:rPr>
+        <w:t xml:space="preserve">We are using </w:t>
+      </w:r>
       <w:r>
         <w:rPr>
           <w:b/>
@@ -3591,804 +4012,294 @@
           <w:szCs w:val="48"/>
           <w:lang w:val="en-US"/>
         </w:rPr>
-        <w:t>Hard video see more)</w:t>
-      </w:r>
-    </w:p>
-    <w:p>
-      <w:pPr>
-        <w:rPr>
-          <w:sz w:val="32"/>
-          <w:szCs w:val="32"/>
-          <w:lang w:val="en-US"/>
-        </w:rPr>
-      </w:pPr>
-      <w:r>
-        <w:rPr>
-          <w:sz w:val="32"/>
-          <w:szCs w:val="32"/>
-          <w:lang w:val="en-US"/>
-        </w:rPr>
-        <w:t>form folder created in components</w:t>
-      </w:r>
-    </w:p>
-    <w:p>
-      <w:pPr>
-        <w:rPr>
-          <w:sz w:val="32"/>
-          <w:szCs w:val="32"/>
-          <w:lang w:val="en-US"/>
-        </w:rPr>
-      </w:pPr>
-      <w:r>
-        <w:rPr>
-          <w:sz w:val="32"/>
-          <w:szCs w:val="32"/>
-          <w:lang w:val="en-US"/>
-        </w:rPr>
-        <w:t xml:space="preserve">Ant design web for components of </w:t>
-      </w:r>
-      <w:proofErr w:type="gramStart"/>
-      <w:r>
-        <w:rPr>
-          <w:sz w:val="32"/>
-          <w:szCs w:val="32"/>
-          <w:lang w:val="en-US"/>
-        </w:rPr>
-        <w:t>form  16:00</w:t>
-      </w:r>
-      <w:proofErr w:type="gramEnd"/>
-    </w:p>
-    <w:p>
-      <w:pPr>
-        <w:rPr>
-          <w:sz w:val="32"/>
-          <w:szCs w:val="32"/>
-          <w:lang w:val="en-US"/>
-        </w:rPr>
-      </w:pPr>
-      <w:r>
-        <w:rPr>
-          <w:sz w:val="32"/>
-          <w:szCs w:val="32"/>
-          <w:lang w:val="en-US"/>
-        </w:rPr>
-        <w:t xml:space="preserve">client </w:t>
-      </w:r>
-      <w:proofErr w:type="spellStart"/>
-      <w:r>
-        <w:rPr>
-          <w:sz w:val="32"/>
-          <w:szCs w:val="32"/>
-          <w:lang w:val="en-US"/>
-        </w:rPr>
-        <w:t>cmd</w:t>
-      </w:r>
-      <w:proofErr w:type="spellEnd"/>
-      <w:r>
-        <w:rPr>
-          <w:sz w:val="32"/>
-          <w:szCs w:val="32"/>
-          <w:lang w:val="en-US"/>
-        </w:rPr>
-        <w:t xml:space="preserve"> = </w:t>
-      </w:r>
-      <w:proofErr w:type="spellStart"/>
-      <w:r>
-        <w:rPr>
-          <w:sz w:val="32"/>
-          <w:szCs w:val="32"/>
-          <w:lang w:val="en-US"/>
-        </w:rPr>
-        <w:t>npm</w:t>
-      </w:r>
-      <w:proofErr w:type="spellEnd"/>
-      <w:r>
-        <w:rPr>
-          <w:sz w:val="32"/>
-          <w:szCs w:val="32"/>
-          <w:lang w:val="en-US"/>
-        </w:rPr>
-        <w:t xml:space="preserve"> install </w:t>
-      </w:r>
-      <w:proofErr w:type="spellStart"/>
-      <w:r>
-        <w:rPr>
-          <w:sz w:val="32"/>
-          <w:szCs w:val="32"/>
-          <w:lang w:val="en-US"/>
-        </w:rPr>
-        <w:t>antd</w:t>
-      </w:r>
-      <w:proofErr w:type="spellEnd"/>
-    </w:p>
-    <w:p>
-      <w:pPr>
-        <w:rPr>
-          <w:sz w:val="32"/>
-          <w:szCs w:val="32"/>
-          <w:lang w:val="en-US"/>
-        </w:rPr>
-      </w:pPr>
-    </w:p>
-    <w:p>
-      <w:pPr>
-        <w:rPr>
-          <w:sz w:val="32"/>
-          <w:szCs w:val="32"/>
-          <w:lang w:val="en-US"/>
-        </w:rPr>
-      </w:pPr>
-      <w:r>
-        <w:rPr>
-          <w:sz w:val="32"/>
-          <w:szCs w:val="32"/>
-          <w:lang w:val="en-US"/>
-        </w:rPr>
-        <w:t xml:space="preserve">video </w:t>
-      </w:r>
-      <w:proofErr w:type="gramStart"/>
-      <w:r>
-        <w:rPr>
-          <w:sz w:val="32"/>
-          <w:szCs w:val="32"/>
-          <w:lang w:val="en-US"/>
-        </w:rPr>
-        <w:t xml:space="preserve">19  </w:t>
-      </w:r>
-      <w:r>
-        <w:rPr>
-          <w:b/>
-          <w:bCs/>
+        <w:t>Braintree</w:t>
+      </w:r>
+      <w:r>
+        <w:rPr>
           <w:sz w:val="48"/>
           <w:szCs w:val="48"/>
           <w:lang w:val="en-US"/>
         </w:rPr>
-        <w:t>(</w:t>
-      </w:r>
-      <w:proofErr w:type="gramEnd"/>
-      <w:r>
-        <w:rPr>
-          <w:b/>
-          <w:bCs/>
+        <w:t xml:space="preserve"> for payment gateway</w:t>
+      </w:r>
+    </w:p>
+    <w:p>
+      <w:pPr>
+        <w:rPr>
           <w:sz w:val="48"/>
           <w:szCs w:val="48"/>
           <w:lang w:val="en-US"/>
         </w:rPr>
-        <w:t>Hard video see more)</w:t>
-      </w:r>
-    </w:p>
-    <w:p>
-      <w:pPr>
-        <w:rPr>
-          <w:sz w:val="32"/>
-          <w:szCs w:val="32"/>
-          <w:lang w:val="en-US"/>
-        </w:rPr>
-      </w:pPr>
-      <w:r>
-        <w:rPr>
-          <w:sz w:val="32"/>
-          <w:szCs w:val="32"/>
-          <w:lang w:val="en-US"/>
-        </w:rPr>
-        <w:t xml:space="preserve">uploading </w:t>
-      </w:r>
-      <w:proofErr w:type="gramStart"/>
-      <w:r>
-        <w:rPr>
-          <w:sz w:val="32"/>
-          <w:szCs w:val="32"/>
-          <w:lang w:val="en-US"/>
-        </w:rPr>
-        <w:t>photo  option</w:t>
-      </w:r>
-      <w:proofErr w:type="gramEnd"/>
-      <w:r>
-        <w:rPr>
-          <w:sz w:val="32"/>
-          <w:szCs w:val="32"/>
-          <w:lang w:val="en-US"/>
-        </w:rPr>
-        <w:t xml:space="preserve"> for a product 10:00</w:t>
-      </w:r>
-    </w:p>
-    <w:p>
-      <w:pPr>
-        <w:rPr>
-          <w:sz w:val="32"/>
-          <w:szCs w:val="32"/>
-          <w:lang w:val="en-US"/>
-        </w:rPr>
-      </w:pPr>
-      <w:r>
-        <w:rPr>
-          <w:sz w:val="32"/>
-          <w:szCs w:val="32"/>
-          <w:lang w:val="en-US"/>
-        </w:rPr>
-        <w:t>video 20 Just see</w:t>
-      </w:r>
-    </w:p>
-    <w:p>
-      <w:pPr>
-        <w:rPr>
-          <w:sz w:val="32"/>
-          <w:szCs w:val="32"/>
-          <w:lang w:val="en-US"/>
-        </w:rPr>
-      </w:pPr>
-      <w:r>
-        <w:rPr>
-          <w:sz w:val="32"/>
-          <w:szCs w:val="32"/>
-          <w:lang w:val="en-US"/>
-        </w:rPr>
-        <w:t>video 21</w:t>
-      </w:r>
-    </w:p>
-    <w:p>
-      <w:pPr>
-        <w:rPr>
-          <w:sz w:val="32"/>
-          <w:szCs w:val="32"/>
-          <w:lang w:val="en-US"/>
-        </w:rPr>
-      </w:pPr>
-      <w:r>
-        <w:rPr>
-          <w:sz w:val="32"/>
-          <w:szCs w:val="32"/>
-          <w:lang w:val="en-US"/>
-        </w:rPr>
-        <w:t>6:21</w:t>
-      </w:r>
-    </w:p>
-    <w:p>
-      <w:pPr>
-        <w:rPr>
-          <w:sz w:val="32"/>
-          <w:szCs w:val="32"/>
-          <w:lang w:val="en-US"/>
-        </w:rPr>
-      </w:pPr>
-      <w:r>
-        <w:rPr>
-          <w:sz w:val="32"/>
-          <w:szCs w:val="32"/>
-          <w:lang w:val="en-US"/>
-        </w:rPr>
-        <w:t>Here we designed the filter and category option to work on home page important</w:t>
-      </w:r>
-    </w:p>
-    <w:p>
-      <w:pPr>
-        <w:rPr>
-          <w:sz w:val="32"/>
-          <w:szCs w:val="32"/>
-          <w:lang w:val="en-US"/>
-        </w:rPr>
-      </w:pPr>
-      <w:r>
-        <w:rPr>
-          <w:sz w:val="32"/>
-          <w:szCs w:val="32"/>
-          <w:lang w:val="en-US"/>
-        </w:rPr>
-        <w:t>Main work 22:00</w:t>
-      </w:r>
-    </w:p>
-    <w:p>
-      <w:pPr>
-        <w:rPr>
-          <w:sz w:val="32"/>
-          <w:szCs w:val="32"/>
-          <w:lang w:val="en-US"/>
-        </w:rPr>
-      </w:pPr>
-      <w:r>
-        <w:rPr>
-          <w:sz w:val="32"/>
-          <w:szCs w:val="32"/>
-          <w:lang w:val="en-US"/>
-        </w:rPr>
-        <w:t xml:space="preserve">We </w:t>
-      </w:r>
-      <w:proofErr w:type="spellStart"/>
-      <w:proofErr w:type="gramStart"/>
-      <w:r>
-        <w:rPr>
-          <w:sz w:val="32"/>
-          <w:szCs w:val="32"/>
-          <w:lang w:val="en-US"/>
-        </w:rPr>
-        <w:t>can</w:t>
-      </w:r>
-      <w:r>
-        <w:rPr>
-          <w:sz w:val="32"/>
-          <w:szCs w:val="32"/>
-          <w:lang w:val="en-US"/>
-        </w:rPr>
-        <w:t>t</w:t>
-      </w:r>
-      <w:proofErr w:type="spellEnd"/>
-      <w:proofErr w:type="gramEnd"/>
-      <w:r>
-        <w:rPr>
-          <w:sz w:val="32"/>
-          <w:szCs w:val="32"/>
-          <w:lang w:val="en-US"/>
-        </w:rPr>
-        <w:t xml:space="preserve"> load all the products at once it will overload our </w:t>
-      </w:r>
-      <w:proofErr w:type="spellStart"/>
-      <w:r>
-        <w:rPr>
-          <w:sz w:val="32"/>
-          <w:szCs w:val="32"/>
-          <w:lang w:val="en-US"/>
-        </w:rPr>
-        <w:t>api</w:t>
-      </w:r>
-      <w:proofErr w:type="spellEnd"/>
-      <w:r>
-        <w:rPr>
-          <w:sz w:val="32"/>
-          <w:szCs w:val="32"/>
-          <w:lang w:val="en-US"/>
-        </w:rPr>
-        <w:t xml:space="preserve"> so we will apply pagination to avoid </w:t>
-      </w:r>
-      <w:r>
-        <w:rPr>
-          <w:sz w:val="32"/>
-          <w:szCs w:val="32"/>
-          <w:lang w:val="en-US"/>
-        </w:rPr>
-        <w:t>failure</w:t>
-      </w:r>
-    </w:p>
-    <w:p>
-      <w:pPr>
-        <w:rPr>
-          <w:sz w:val="32"/>
-          <w:szCs w:val="32"/>
-          <w:lang w:val="en-US"/>
-        </w:rPr>
-      </w:pPr>
-      <w:r>
-        <w:rPr>
-          <w:sz w:val="32"/>
-          <w:szCs w:val="32"/>
-          <w:lang w:val="en-US"/>
-        </w:rPr>
-        <w:t>Video 22</w:t>
-      </w:r>
-    </w:p>
-    <w:p>
-      <w:pPr>
-        <w:rPr>
-          <w:sz w:val="32"/>
-          <w:szCs w:val="32"/>
-          <w:lang w:val="en-US"/>
-        </w:rPr>
-      </w:pPr>
-      <w:r>
-        <w:rPr>
-          <w:sz w:val="32"/>
-          <w:szCs w:val="32"/>
-          <w:lang w:val="en-US"/>
-        </w:rPr>
-        <w:t xml:space="preserve"> Will try to implement search box globally</w:t>
-      </w:r>
-    </w:p>
-    <w:p>
-      <w:pPr>
-        <w:rPr>
-          <w:sz w:val="32"/>
-          <w:szCs w:val="32"/>
-          <w:lang w:val="en-US"/>
-        </w:rPr>
-      </w:pPr>
-      <w:r>
-        <w:rPr>
-          <w:sz w:val="32"/>
-          <w:szCs w:val="32"/>
-          <w:lang w:val="en-US"/>
-        </w:rPr>
-        <w:t>Create a global keyboard state to get it = context API will be us</w:t>
-      </w:r>
-      <w:r>
-        <w:rPr>
-          <w:sz w:val="32"/>
-          <w:szCs w:val="32"/>
-          <w:lang w:val="en-US"/>
-        </w:rPr>
-        <w:t>ed</w:t>
-      </w:r>
-    </w:p>
-    <w:p>
-      <w:pPr>
-        <w:rPr>
-          <w:sz w:val="32"/>
-          <w:szCs w:val="32"/>
-          <w:lang w:val="en-US"/>
-        </w:rPr>
-      </w:pPr>
-      <w:r>
-        <w:rPr>
-          <w:sz w:val="32"/>
-          <w:szCs w:val="32"/>
-        </w:rPr>
-        <w:t>React parameters are used i</w:t>
-      </w:r>
-      <w:r>
-        <w:rPr>
-          <w:sz w:val="32"/>
-          <w:szCs w:val="32"/>
-        </w:rPr>
-        <w:t>n React</w:t>
-      </w:r>
-      <w:r>
-        <w:rPr>
-          <w:sz w:val="32"/>
-          <w:szCs w:val="32"/>
-        </w:rPr>
-        <w:t xml:space="preserve"> routing, where we have </w:t>
-      </w:r>
-      <w:proofErr w:type="gramStart"/>
-      <w:r>
-        <w:rPr>
-          <w:sz w:val="32"/>
-          <w:szCs w:val="32"/>
-        </w:rPr>
-        <w:t>parameters</w:t>
-      </w:r>
-      <w:proofErr w:type="gramEnd"/>
-      <w:r>
-        <w:rPr>
-          <w:sz w:val="32"/>
-          <w:szCs w:val="32"/>
-        </w:rPr>
-        <w:t xml:space="preserve"> we need to access in the route. For example, if we had a route such as &lt;Route path=”/:id” /&gt; we could access that </w:t>
-      </w:r>
-      <w:proofErr w:type="gramStart"/>
-      <w:r>
-        <w:rPr>
-          <w:sz w:val="32"/>
-          <w:szCs w:val="32"/>
-        </w:rPr>
-        <w:t>particular string</w:t>
-      </w:r>
-      <w:proofErr w:type="gramEnd"/>
-      <w:r>
-        <w:rPr>
-          <w:sz w:val="32"/>
-          <w:szCs w:val="32"/>
-        </w:rPr>
-        <w:t xml:space="preserve"> or value in the route by calling the </w:t>
-      </w:r>
-      <w:proofErr w:type="spellStart"/>
-      <w:r>
-        <w:rPr>
-          <w:sz w:val="32"/>
-          <w:szCs w:val="32"/>
-        </w:rPr>
-        <w:t>useParams</w:t>
-      </w:r>
-      <w:proofErr w:type="spellEnd"/>
-      <w:r>
-        <w:rPr>
-          <w:sz w:val="32"/>
-          <w:szCs w:val="32"/>
-        </w:rPr>
-        <w:t xml:space="preserve"> hook. let </w:t>
-      </w:r>
-      <w:proofErr w:type="gramStart"/>
-      <w:r>
-        <w:rPr>
-          <w:sz w:val="32"/>
-          <w:szCs w:val="32"/>
-        </w:rPr>
-        <w:t>{ id</w:t>
-      </w:r>
-      <w:proofErr w:type="gramEnd"/>
-      <w:r>
-        <w:rPr>
-          <w:sz w:val="32"/>
-          <w:szCs w:val="32"/>
-        </w:rPr>
-        <w:t xml:space="preserve"> } </w:t>
-      </w:r>
-      <w:r>
-        <w:rPr>
-          <w:b/>
-          <w:bCs/>
-          <w:sz w:val="32"/>
-          <w:szCs w:val="32"/>
-        </w:rPr>
-        <w:t xml:space="preserve">= </w:t>
-      </w:r>
-      <w:proofErr w:type="spellStart"/>
-      <w:r>
-        <w:rPr>
-          <w:b/>
-          <w:bCs/>
-          <w:sz w:val="32"/>
-          <w:szCs w:val="32"/>
-        </w:rPr>
-        <w:t>useParams</w:t>
-      </w:r>
-      <w:proofErr w:type="spellEnd"/>
-      <w:r>
-        <w:rPr>
-          <w:b/>
-          <w:bCs/>
-          <w:sz w:val="32"/>
-          <w:szCs w:val="32"/>
-        </w:rPr>
-        <w:t>();</w:t>
-      </w:r>
-    </w:p>
-    <w:p>
-      <w:pPr>
-        <w:rPr>
-          <w:rFonts w:ascii="Segoe UI" w:hAnsi="Segoe UI" w:cs="Segoe UI"/>
-          <w:color w:val="F9F9F9"/>
-          <w:shd w:val="clear" w:color="auto" w:fill="171717"/>
-        </w:rPr>
-      </w:pPr>
-      <w:r>
-        <w:rPr>
-          <w:rFonts w:ascii="Segoe UI" w:hAnsi="Segoe UI" w:cs="Segoe UI"/>
-          <w:color w:val="F9F9F9"/>
-          <w:shd w:val="clear" w:color="auto" w:fill="171717"/>
-        </w:rPr>
-        <w:t xml:space="preserve">The </w:t>
-      </w:r>
-      <w:r>
-        <w:rPr>
-          <w:rStyle w:val="HTMLCode"/>
-          <w:rFonts w:ascii="Ubuntu Mono" w:eastAsiaTheme="minorHAnsi" w:hAnsi="Ubuntu Mono"/>
-          <w:b/>
-          <w:bCs/>
-          <w:color w:val="F9F9F9"/>
-          <w:sz w:val="21"/>
-          <w:szCs w:val="21"/>
-          <w:bdr w:val="single" w:sz="2" w:space="0" w:color="E3E3E3" w:frame="1"/>
-          <w:shd w:val="clear" w:color="auto" w:fill="171717"/>
-        </w:rPr>
-        <w:t>$or</w:t>
-      </w:r>
-      <w:r>
-        <w:rPr>
-          <w:rFonts w:ascii="Segoe UI" w:hAnsi="Segoe UI" w:cs="Segoe UI"/>
-          <w:color w:val="F9F9F9"/>
-          <w:shd w:val="clear" w:color="auto" w:fill="171717"/>
-        </w:rPr>
-        <w:t xml:space="preserve"> operator in MongoDB is a logical operator that performs a logical OR operation on an array of two or more expressions and selects the documents that satisfy at least one of the expressions.</w:t>
-      </w:r>
-      <w:r>
-        <w:rPr>
-          <w:rFonts w:ascii="Segoe UI" w:hAnsi="Segoe UI" w:cs="Segoe UI"/>
-          <w:color w:val="F9F9F9"/>
-          <w:shd w:val="clear" w:color="auto" w:fill="171717"/>
-        </w:rPr>
-        <w:t xml:space="preserve">  </w:t>
-      </w:r>
-    </w:p>
-    <w:p>
-      <w:pPr>
-        <w:rPr>
-          <w:rFonts w:ascii="Segoe UI" w:hAnsi="Segoe UI" w:cs="Segoe UI"/>
-          <w:color w:val="F9F9F9"/>
-          <w:shd w:val="clear" w:color="auto" w:fill="171717"/>
-        </w:rPr>
-      </w:pPr>
-    </w:p>
-    <w:p>
-      <w:pPr>
-        <w:rPr>
-          <w:rFonts w:ascii="Segoe UI" w:hAnsi="Segoe UI" w:cs="Segoe UI"/>
-          <w:color w:val="F9F9F9"/>
-          <w:shd w:val="clear" w:color="auto" w:fill="171717"/>
-        </w:rPr>
-      </w:pPr>
-    </w:p>
-    <w:p>
-      <w:pPr>
-        <w:rPr>
-          <w:rFonts w:ascii="Segoe UI" w:hAnsi="Segoe UI" w:cs="Segoe UI"/>
-          <w:color w:val="F9F9F9"/>
-          <w:shd w:val="clear" w:color="auto" w:fill="171717"/>
-        </w:rPr>
-      </w:pPr>
-    </w:p>
-    <w:p>
-      <w:pPr>
-        <w:rPr>
-          <w:rFonts w:ascii="Segoe UI" w:hAnsi="Segoe UI" w:cs="Segoe UI"/>
-          <w:color w:val="F9F9F9"/>
-          <w:shd w:val="clear" w:color="auto" w:fill="171717"/>
-        </w:rPr>
-      </w:pPr>
-    </w:p>
-    <w:p>
-      <w:pPr>
-        <w:rPr>
-          <w:rFonts w:ascii="Segoe UI" w:hAnsi="Segoe UI" w:cs="Segoe UI"/>
-          <w:color w:val="F9F9F9"/>
-          <w:shd w:val="clear" w:color="auto" w:fill="171717"/>
-        </w:rPr>
-      </w:pPr>
-    </w:p>
-    <w:p>
-      <w:r>
-        <w:t xml:space="preserve">The Context API in React is a feature that allows you to share data between components without having </w:t>
-      </w:r>
-      <w:proofErr w:type="gramStart"/>
-      <w:r>
-        <w:t>to</w:t>
-      </w:r>
-      <w:proofErr w:type="gramEnd"/>
-      <w:r>
-        <w:t xml:space="preserve"> explicitly </w:t>
-      </w:r>
-    </w:p>
-    <w:p>
-      <w:r>
-        <w:t xml:space="preserve">pass props through every level of the component tree. It provides a way to pass data through the component tree without </w:t>
-      </w:r>
-    </w:p>
-    <w:p>
-      <w:r>
-        <w:t xml:space="preserve">having to pass props down manually at every level. This can be particularly useful for passing global data or state down </w:t>
-      </w:r>
-    </w:p>
-    <w:p>
-      <w:r>
-        <w:t>to deeply nested components.</w:t>
-      </w:r>
-    </w:p>
-    <w:p>
-      <w:proofErr w:type="gramStart"/>
-      <w:r>
-        <w:t>Here's</w:t>
-      </w:r>
-      <w:proofErr w:type="gramEnd"/>
-      <w:r>
-        <w:t xml:space="preserve"> a basic overview of how the Context API works:</w:t>
-      </w:r>
-    </w:p>
-    <w:p>
-      <w:r>
-        <w:t xml:space="preserve">Create a Context: You first create a context using </w:t>
-      </w:r>
-    </w:p>
-    <w:p>
-      <w:r>
-        <w:t xml:space="preserve">the </w:t>
-      </w:r>
-      <w:proofErr w:type="spellStart"/>
-      <w:r>
-        <w:t>React.createContext</w:t>
-      </w:r>
-      <w:proofErr w:type="spellEnd"/>
-      <w:r>
-        <w:t>() function. This creates a Context object that contains a Provider and a Consumer component.</w:t>
-      </w:r>
-    </w:p>
-    <w:p>
-      <w:r>
-        <w:t>Provide Data: You wrap the part</w:t>
-      </w:r>
-      <w:r>
+      </w:pPr>
+      <w:r>
+        <w:rPr>
+          <w:sz w:val="48"/>
+          <w:szCs w:val="48"/>
+          <w:lang w:val="en-US"/>
+        </w:rPr>
+        <w:t xml:space="preserve">Make account in developer </w:t>
+      </w:r>
+      <w:proofErr w:type="spellStart"/>
+      <w:r>
+        <w:rPr>
+          <w:sz w:val="48"/>
+          <w:szCs w:val="48"/>
+          <w:lang w:val="en-US"/>
+        </w:rPr>
+        <w:t>Paypal</w:t>
+      </w:r>
+      <w:proofErr w:type="spellEnd"/>
+      <w:r>
+        <w:rPr>
+          <w:sz w:val="48"/>
+          <w:szCs w:val="48"/>
+          <w:lang w:val="en-US"/>
+        </w:rPr>
+        <w:t xml:space="preserve"> also or use dummy</w:t>
+      </w:r>
+    </w:p>
+    <w:p>
+      <w:pPr>
+        <w:rPr>
+          <w:sz w:val="48"/>
+          <w:szCs w:val="48"/>
+        </w:rPr>
+      </w:pPr>
+      <w:r>
+        <w:rPr>
+          <w:sz w:val="48"/>
+          <w:szCs w:val="48"/>
+        </w:rPr>
+        <w:t xml:space="preserve">Server </w:t>
+      </w:r>
+      <w:proofErr w:type="spellStart"/>
+      <w:r>
+        <w:rPr>
+          <w:sz w:val="48"/>
+          <w:szCs w:val="48"/>
+        </w:rPr>
+        <w:t>cmd</w:t>
+      </w:r>
+      <w:proofErr w:type="spellEnd"/>
+      <w:r>
+        <w:rPr>
+          <w:sz w:val="48"/>
+          <w:szCs w:val="48"/>
+        </w:rPr>
+        <w:t xml:space="preserve"> = </w:t>
+      </w:r>
+      <w:proofErr w:type="spellStart"/>
+      <w:r>
+        <w:rPr>
+          <w:sz w:val="48"/>
+          <w:szCs w:val="48"/>
+        </w:rPr>
+        <w:t>npm</w:t>
+      </w:r>
+      <w:proofErr w:type="spellEnd"/>
+      <w:r>
+        <w:rPr>
+          <w:sz w:val="48"/>
+          <w:szCs w:val="48"/>
+        </w:rPr>
         <w:t xml:space="preserve"> </w:t>
       </w:r>
-      <w:r>
-        <w:t xml:space="preserve">of your component tree where you want to provide data with a Provider component. This Provider component accepts a value prop, </w:t>
-      </w:r>
-    </w:p>
-    <w:p>
-      <w:r>
-        <w:t>which can be any JavaScript value.</w:t>
-      </w:r>
-    </w:p>
-    <w:p>
-      <w:r>
-        <w:t>Now, regarding the difference between Context API and REST API:</w:t>
-      </w:r>
-    </w:p>
-    <w:p/>
-    <w:p>
-      <w:r>
-        <w:t xml:space="preserve">Context API is a </w:t>
-      </w:r>
-    </w:p>
-    <w:p>
-      <w:r>
-        <w:t xml:space="preserve">feature provided by React for managing state within a React application. </w:t>
-      </w:r>
-      <w:proofErr w:type="gramStart"/>
-      <w:r>
-        <w:t>It's</w:t>
-      </w:r>
-      <w:proofErr w:type="gramEnd"/>
-      <w:r>
-        <w:t xml:space="preserve"> used for managing application state within the client-side of </w:t>
-      </w:r>
-    </w:p>
-    <w:p>
-      <w:r>
-        <w:t>the application.</w:t>
-      </w:r>
-    </w:p>
-    <w:p/>
-    <w:p>
-      <w:r>
-        <w:t xml:space="preserve">REST API stands for Representational State Transfer and is an architectural style for designing networked applications. RESTful APIs are typically </w:t>
-      </w:r>
-    </w:p>
-    <w:p>
-      <w:r>
-        <w:t xml:space="preserve">used for communication between client-side applications (such as a React application) and server-side applications (such as a database or web server). </w:t>
-      </w:r>
-    </w:p>
-    <w:p>
-      <w:r>
-        <w:t>REST APIs allow you to perform operations like retrieving, updating, creating, and deleting resources (such as data records) over HTTP.</w:t>
-      </w:r>
-    </w:p>
-    <w:p>
-      <w:r>
-        <w:t xml:space="preserve">In summary, </w:t>
-      </w:r>
-    </w:p>
-    <w:p>
-      <w:r>
-        <w:t xml:space="preserve">Context API is used for managing state within a React application, while REST API is used for communication between client-side and </w:t>
-      </w:r>
-    </w:p>
-    <w:p>
-      <w:r>
-        <w:t>server-side applications over HTTP. They serve different purposes and are used in different parts of the application stack.</w:t>
-      </w:r>
-    </w:p>
-    <w:p>
-      <w:pPr>
-        <w:rPr>
-          <w:rFonts w:ascii="Segoe UI" w:hAnsi="Segoe UI" w:cs="Segoe UI"/>
-          <w:color w:val="F9F9F9"/>
-          <w:shd w:val="clear" w:color="auto" w:fill="171717"/>
-        </w:rPr>
-      </w:pPr>
-    </w:p>
-    <w:p>
-      <w:pPr>
-        <w:rPr>
-          <w:rFonts w:ascii="Segoe UI" w:hAnsi="Segoe UI" w:cs="Segoe UI"/>
-          <w:color w:val="F9F9F9"/>
-          <w:shd w:val="clear" w:color="auto" w:fill="171717"/>
-        </w:rPr>
-      </w:pPr>
-    </w:p>
-    <w:p>
-      <w:pPr>
-        <w:rPr>
-          <w:rFonts w:ascii="Segoe UI" w:hAnsi="Segoe UI" w:cs="Segoe UI"/>
-          <w:color w:val="F9F9F9"/>
-          <w:shd w:val="clear" w:color="auto" w:fill="171717"/>
-        </w:rPr>
-      </w:pPr>
-    </w:p>
-    <w:p>
-      <w:pPr>
-        <w:rPr>
-          <w:rFonts w:ascii="Segoe UI" w:hAnsi="Segoe UI" w:cs="Segoe UI"/>
-          <w:color w:val="F9F9F9"/>
-          <w:shd w:val="clear" w:color="auto" w:fill="171717"/>
-        </w:rPr>
-      </w:pPr>
+      <w:proofErr w:type="spellStart"/>
+      <w:r>
+        <w:rPr>
+          <w:sz w:val="48"/>
+          <w:szCs w:val="48"/>
+        </w:rPr>
+        <w:t>i</w:t>
+      </w:r>
+      <w:proofErr w:type="spellEnd"/>
+      <w:r>
+        <w:rPr>
+          <w:sz w:val="48"/>
+          <w:szCs w:val="48"/>
+        </w:rPr>
+        <w:t xml:space="preserve"> </w:t>
+      </w:r>
+      <w:r>
+        <w:rPr>
+          <w:sz w:val="48"/>
+          <w:szCs w:val="48"/>
+        </w:rPr>
+        <w:t xml:space="preserve">Braintree </w:t>
+      </w:r>
+    </w:p>
+    <w:p>
+      <w:pPr>
+        <w:rPr>
+          <w:sz w:val="48"/>
+          <w:szCs w:val="48"/>
+        </w:rPr>
+      </w:pPr>
+      <w:r>
+        <w:rPr>
+          <w:sz w:val="48"/>
+          <w:szCs w:val="48"/>
+        </w:rPr>
+        <w:t xml:space="preserve">Client/react  </w:t>
+      </w:r>
+      <w:proofErr w:type="spellStart"/>
+      <w:r>
+        <w:rPr>
+          <w:sz w:val="48"/>
+          <w:szCs w:val="48"/>
+        </w:rPr>
+        <w:t>cmd</w:t>
+      </w:r>
+      <w:proofErr w:type="spellEnd"/>
+      <w:r>
+        <w:rPr>
+          <w:sz w:val="48"/>
+          <w:szCs w:val="48"/>
+        </w:rPr>
+        <w:t xml:space="preserve"> = </w:t>
+      </w:r>
+      <w:proofErr w:type="spellStart"/>
+      <w:r>
+        <w:rPr>
+          <w:sz w:val="48"/>
+          <w:szCs w:val="48"/>
+        </w:rPr>
+        <w:t>npm</w:t>
+      </w:r>
+      <w:proofErr w:type="spellEnd"/>
+      <w:r>
+        <w:rPr>
+          <w:sz w:val="48"/>
+          <w:szCs w:val="48"/>
+        </w:rPr>
+        <w:t xml:space="preserve"> </w:t>
+      </w:r>
+      <w:proofErr w:type="spellStart"/>
+      <w:r>
+        <w:rPr>
+          <w:sz w:val="48"/>
+          <w:szCs w:val="48"/>
+        </w:rPr>
+        <w:t>i</w:t>
+      </w:r>
+      <w:proofErr w:type="spellEnd"/>
+      <w:r>
+        <w:rPr>
+          <w:sz w:val="48"/>
+          <w:szCs w:val="48"/>
+        </w:rPr>
+        <w:t xml:space="preserve"> </w:t>
+      </w:r>
+      <w:proofErr w:type="spellStart"/>
+      <w:r>
+        <w:rPr>
+          <w:sz w:val="48"/>
+          <w:szCs w:val="48"/>
+        </w:rPr>
+        <w:t>braintree</w:t>
+      </w:r>
+      <w:proofErr w:type="spellEnd"/>
+      <w:r>
+        <w:rPr>
+          <w:sz w:val="48"/>
+          <w:szCs w:val="48"/>
+        </w:rPr>
+        <w:t>-web-drop-in-react</w:t>
+      </w:r>
+    </w:p>
+    <w:p>
+      <w:pPr>
+        <w:rPr>
+          <w:sz w:val="48"/>
+          <w:szCs w:val="48"/>
+        </w:rPr>
+      </w:pPr>
+      <w:r>
+        <w:rPr>
+          <w:sz w:val="48"/>
+          <w:szCs w:val="48"/>
+        </w:rPr>
+        <w:t>Video 27</w:t>
+      </w:r>
+    </w:p>
+    <w:p>
+      <w:pPr>
+        <w:rPr>
+          <w:sz w:val="48"/>
+          <w:szCs w:val="48"/>
+        </w:rPr>
+      </w:pPr>
+      <w:r>
+        <w:rPr>
+          <w:sz w:val="48"/>
+          <w:szCs w:val="48"/>
+        </w:rPr>
+        <w:t>Client/</w:t>
+      </w:r>
+      <w:proofErr w:type="spellStart"/>
+      <w:r>
+        <w:rPr>
+          <w:sz w:val="48"/>
+          <w:szCs w:val="48"/>
+        </w:rPr>
+        <w:t>cmd</w:t>
+      </w:r>
+      <w:proofErr w:type="spellEnd"/>
+      <w:r>
+        <w:rPr>
+          <w:sz w:val="48"/>
+          <w:szCs w:val="48"/>
+        </w:rPr>
+        <w:t xml:space="preserve"> = </w:t>
+      </w:r>
+      <w:proofErr w:type="spellStart"/>
+      <w:r>
+        <w:rPr>
+          <w:sz w:val="48"/>
+          <w:szCs w:val="48"/>
+        </w:rPr>
+        <w:t>npm</w:t>
+      </w:r>
+      <w:proofErr w:type="spellEnd"/>
+      <w:r>
+        <w:rPr>
+          <w:sz w:val="48"/>
+          <w:szCs w:val="48"/>
+        </w:rPr>
+        <w:t xml:space="preserve"> </w:t>
+      </w:r>
+      <w:proofErr w:type="spellStart"/>
+      <w:r>
+        <w:rPr>
+          <w:sz w:val="48"/>
+          <w:szCs w:val="48"/>
+        </w:rPr>
+        <w:t>i</w:t>
+      </w:r>
+      <w:proofErr w:type="spellEnd"/>
+      <w:r>
+        <w:rPr>
+          <w:sz w:val="48"/>
+          <w:szCs w:val="48"/>
+        </w:rPr>
+        <w:t xml:space="preserve"> moment for </w:t>
+      </w:r>
+      <w:proofErr w:type="spellStart"/>
+      <w:r>
+        <w:rPr>
+          <w:sz w:val="48"/>
+          <w:szCs w:val="48"/>
+        </w:rPr>
+        <w:t>ascessing</w:t>
+      </w:r>
+      <w:proofErr w:type="spellEnd"/>
+      <w:r>
+        <w:rPr>
+          <w:sz w:val="48"/>
+          <w:szCs w:val="48"/>
+        </w:rPr>
+        <w:t xml:space="preserve"> current time and date</w:t>
+      </w:r>
     </w:p>
     <w:p>
       <w:pPr>
@@ -5543,7 +5454,7 @@
   <w:style w:type="paragraph" w:default="1" w:styleId="Normal">
     <w:name w:val="Normal"/>
     <w:qFormat/>
-    <w:rsid w:val="0089696C"/>
+    <w:rsid w:val="00287181"/>
   </w:style>
   <w:style w:type="paragraph" w:styleId="Heading1">
     <w:name w:val="heading 1"/>

</xml_diff>